<commit_message>
Added more information for part 3 of the project.
</commit_message>
<xml_diff>
--- a/Group2_Final_Project_Report.docx
+++ b/Group2_Final_Project_Report.docx
@@ -550,6 +550,18 @@
         <w:rPr>
           <w:rStyle w:val="KeywordTok"/>
         </w:rPr>
+        <w:t xml:space="preserve">data.frame</w:t>
+      </w:r>
+      <w:r>
+        <w:rPr>
+          <w:rStyle w:val="NormalTok"/>
+        </w:rPr>
+        <w:t xml:space="preserve">(</w:t>
+      </w:r>
+      <w:r>
+        <w:rPr>
+          <w:rStyle w:val="KeywordTok"/>
+        </w:rPr>
         <w:t xml:space="preserve">read_excel</w:t>
       </w:r>
       <w:r>
@@ -568,7 +580,591 @@
         <w:rPr>
           <w:rStyle w:val="NormalTok"/>
         </w:rPr>
-        <w:t xml:space="preserve">)</w:t>
+        <w:t xml:space="preserve">))</w:t>
+      </w:r>
+      <w:r>
+        <w:br w:type="textWrapping"/>
+      </w:r>
+      <w:r>
+        <w:rPr>
+          <w:rStyle w:val="KeywordTok"/>
+        </w:rPr>
+        <w:t xml:space="preserve">head</w:t>
+      </w:r>
+      <w:r>
+        <w:rPr>
+          <w:rStyle w:val="NormalTok"/>
+        </w:rPr>
+        <w:t xml:space="preserve">(dat)</w:t>
+      </w:r>
+    </w:p>
+    <w:p>
+      <w:pPr>
+        <w:pStyle w:val="SourceCode"/>
+      </w:pPr>
+      <w:r>
+        <w:rPr>
+          <w:rStyle w:val="VerbatimChar"/>
+        </w:rPr>
+        <w:t xml:space="preserve">##   person_id credit_score loan_application_date</w:t>
+      </w:r>
+      <w:r>
+        <w:br w:type="textWrapping"/>
+      </w:r>
+      <w:r>
+        <w:rPr>
+          <w:rStyle w:val="VerbatimChar"/>
+        </w:rPr>
+        <w:t xml:space="preserve">## 1       116          638            2017-09-26</w:t>
+      </w:r>
+      <w:r>
+        <w:br w:type="textWrapping"/>
+      </w:r>
+      <w:r>
+        <w:rPr>
+          <w:rStyle w:val="VerbatimChar"/>
+        </w:rPr>
+        <w:t xml:space="preserve">## 2       278          608            2017-10-23</w:t>
+      </w:r>
+      <w:r>
+        <w:br w:type="textWrapping"/>
+      </w:r>
+      <w:r>
+        <w:rPr>
+          <w:rStyle w:val="VerbatimChar"/>
+        </w:rPr>
+        <w:t xml:space="preserve">## 3       315          563            2017-10-26</w:t>
+      </w:r>
+      <w:r>
+        <w:br w:type="textWrapping"/>
+      </w:r>
+      <w:r>
+        <w:rPr>
+          <w:rStyle w:val="VerbatimChar"/>
+        </w:rPr>
+        <w:t xml:space="preserve">## 4       418          613            2017-11-07</w:t>
+      </w:r>
+      <w:r>
+        <w:br w:type="textWrapping"/>
+      </w:r>
+      <w:r>
+        <w:rPr>
+          <w:rStyle w:val="VerbatimChar"/>
+        </w:rPr>
+        <w:t xml:space="preserve">## 5        34          631            2017-09-07</w:t>
+      </w:r>
+      <w:r>
+        <w:br w:type="textWrapping"/>
+      </w:r>
+      <w:r>
+        <w:rPr>
+          <w:rStyle w:val="VerbatimChar"/>
+        </w:rPr>
+        <w:t xml:space="preserve">## 6       213          769            2017-10-12</w:t>
+      </w:r>
+      <w:r>
+        <w:br w:type="textWrapping"/>
+      </w:r>
+      <w:r>
+        <w:rPr>
+          <w:rStyle w:val="VerbatimChar"/>
+        </w:rPr>
+        <w:t xml:space="preserve">##   requested_loan_term..in.months. requested_loan_amount..in.dollars.</w:t>
+      </w:r>
+      <w:r>
+        <w:br w:type="textWrapping"/>
+      </w:r>
+      <w:r>
+        <w:rPr>
+          <w:rStyle w:val="VerbatimChar"/>
+        </w:rPr>
+        <w:t xml:space="preserve">## 1                               9                               2000</w:t>
+      </w:r>
+      <w:r>
+        <w:br w:type="textWrapping"/>
+      </w:r>
+      <w:r>
+        <w:rPr>
+          <w:rStyle w:val="VerbatimChar"/>
+        </w:rPr>
+        <w:t xml:space="preserve">## 2                               6                               1200</w:t>
+      </w:r>
+      <w:r>
+        <w:br w:type="textWrapping"/>
+      </w:r>
+      <w:r>
+        <w:rPr>
+          <w:rStyle w:val="VerbatimChar"/>
+        </w:rPr>
+        <w:t xml:space="preserve">## 3                               6                               1700</w:t>
+      </w:r>
+      <w:r>
+        <w:br w:type="textWrapping"/>
+      </w:r>
+      <w:r>
+        <w:rPr>
+          <w:rStyle w:val="VerbatimChar"/>
+        </w:rPr>
+        <w:t xml:space="preserve">## 4                              12                               2000</w:t>
+      </w:r>
+      <w:r>
+        <w:br w:type="textWrapping"/>
+      </w:r>
+      <w:r>
+        <w:rPr>
+          <w:rStyle w:val="VerbatimChar"/>
+        </w:rPr>
+        <w:t xml:space="preserve">## 5                              12                               7000</w:t>
+      </w:r>
+      <w:r>
+        <w:br w:type="textWrapping"/>
+      </w:r>
+      <w:r>
+        <w:rPr>
+          <w:rStyle w:val="VerbatimChar"/>
+        </w:rPr>
+        <w:t xml:space="preserve">## 6                               6                               4200</w:t>
+      </w:r>
+      <w:r>
+        <w:br w:type="textWrapping"/>
+      </w:r>
+      <w:r>
+        <w:rPr>
+          <w:rStyle w:val="VerbatimChar"/>
+        </w:rPr>
+        <w:t xml:space="preserve">##   preapproved_loan_amount..in.dollars. preapproved_loan_term..in.months.</w:t>
+      </w:r>
+      <w:r>
+        <w:br w:type="textWrapping"/>
+      </w:r>
+      <w:r>
+        <w:rPr>
+          <w:rStyle w:val="VerbatimChar"/>
+        </w:rPr>
+        <w:t xml:space="preserve">## 1                                 4900                                12</w:t>
+      </w:r>
+      <w:r>
+        <w:br w:type="textWrapping"/>
+      </w:r>
+      <w:r>
+        <w:rPr>
+          <w:rStyle w:val="VerbatimChar"/>
+        </w:rPr>
+        <w:t xml:space="preserve">## 2                                 1200                                 6</w:t>
+      </w:r>
+      <w:r>
+        <w:br w:type="textWrapping"/>
+      </w:r>
+      <w:r>
+        <w:rPr>
+          <w:rStyle w:val="VerbatimChar"/>
+        </w:rPr>
+        <w:t xml:space="preserve">## 3                                 1700                                 6</w:t>
+      </w:r>
+      <w:r>
+        <w:br w:type="textWrapping"/>
+      </w:r>
+      <w:r>
+        <w:rPr>
+          <w:rStyle w:val="VerbatimChar"/>
+        </w:rPr>
+        <w:t xml:space="preserve">## 4                                 1300                                 6</w:t>
+      </w:r>
+      <w:r>
+        <w:br w:type="textWrapping"/>
+      </w:r>
+      <w:r>
+        <w:rPr>
+          <w:rStyle w:val="VerbatimChar"/>
+        </w:rPr>
+        <w:t xml:space="preserve">## 5                                 7000                                12</w:t>
+      </w:r>
+      <w:r>
+        <w:br w:type="textWrapping"/>
+      </w:r>
+      <w:r>
+        <w:rPr>
+          <w:rStyle w:val="VerbatimChar"/>
+        </w:rPr>
+        <w:t xml:space="preserve">## 6                                 2200                                 6</w:t>
+      </w:r>
+      <w:r>
+        <w:br w:type="textWrapping"/>
+      </w:r>
+      <w:r>
+        <w:rPr>
+          <w:rStyle w:val="VerbatimChar"/>
+        </w:rPr>
+        <w:t xml:space="preserve">##   person_birthdate person_marital_status person_gender</w:t>
+      </w:r>
+      <w:r>
+        <w:br w:type="textWrapping"/>
+      </w:r>
+      <w:r>
+        <w:rPr>
+          <w:rStyle w:val="VerbatimChar"/>
+        </w:rPr>
+        <w:t xml:space="preserve">## 1       1966-10-19               Married          MALE</w:t>
+      </w:r>
+      <w:r>
+        <w:br w:type="textWrapping"/>
+      </w:r>
+      <w:r>
+        <w:rPr>
+          <w:rStyle w:val="VerbatimChar"/>
+        </w:rPr>
+        <w:t xml:space="preserve">## 2       1987-02-02               Married          MALE</w:t>
+      </w:r>
+      <w:r>
+        <w:br w:type="textWrapping"/>
+      </w:r>
+      <w:r>
+        <w:rPr>
+          <w:rStyle w:val="VerbatimChar"/>
+        </w:rPr>
+        <w:t xml:space="preserve">## 3       1953-01-20               Married          MALE</w:t>
+      </w:r>
+      <w:r>
+        <w:br w:type="textWrapping"/>
+      </w:r>
+      <w:r>
+        <w:rPr>
+          <w:rStyle w:val="VerbatimChar"/>
+        </w:rPr>
+        <w:t xml:space="preserve">## 4       1982-08-11               Married        FEMALE</w:t>
+      </w:r>
+      <w:r>
+        <w:br w:type="textWrapping"/>
+      </w:r>
+      <w:r>
+        <w:rPr>
+          <w:rStyle w:val="VerbatimChar"/>
+        </w:rPr>
+        <w:t xml:space="preserve">## 5       1958-08-01               Married          MALE</w:t>
+      </w:r>
+      <w:r>
+        <w:br w:type="textWrapping"/>
+      </w:r>
+      <w:r>
+        <w:rPr>
+          <w:rStyle w:val="VerbatimChar"/>
+        </w:rPr>
+        <w:t xml:space="preserve">## 6       1988-04-08               Married          MALE</w:t>
+      </w:r>
+      <w:r>
+        <w:br w:type="textWrapping"/>
+      </w:r>
+      <w:r>
+        <w:rPr>
+          <w:rStyle w:val="VerbatimChar"/>
+        </w:rPr>
+        <w:t xml:space="preserve">##   person_degree_type_desc person_employment_type_desc industry</w:t>
+      </w:r>
+      <w:r>
+        <w:br w:type="textWrapping"/>
+      </w:r>
+      <w:r>
+        <w:rPr>
+          <w:rStyle w:val="VerbatimChar"/>
+        </w:rPr>
+        <w:t xml:space="preserve">## 1               Technical                    Employed    Sales</w:t>
+      </w:r>
+      <w:r>
+        <w:br w:type="textWrapping"/>
+      </w:r>
+      <w:r>
+        <w:rPr>
+          <w:rStyle w:val="VerbatimChar"/>
+        </w:rPr>
+        <w:t xml:space="preserve">## 2     High School Diploma                    Employed    Sales</w:t>
+      </w:r>
+      <w:r>
+        <w:br w:type="textWrapping"/>
+      </w:r>
+      <w:r>
+        <w:rPr>
+          <w:rStyle w:val="VerbatimChar"/>
+        </w:rPr>
+        <w:t xml:space="preserve">## 3     High School Diploma                    Employed    Sales</w:t>
+      </w:r>
+      <w:r>
+        <w:br w:type="textWrapping"/>
+      </w:r>
+      <w:r>
+        <w:rPr>
+          <w:rStyle w:val="VerbatimChar"/>
+        </w:rPr>
+        <w:t xml:space="preserve">## 4     High School Diploma                    Employed    Sales</w:t>
+      </w:r>
+      <w:r>
+        <w:br w:type="textWrapping"/>
+      </w:r>
+      <w:r>
+        <w:rPr>
+          <w:rStyle w:val="VerbatimChar"/>
+        </w:rPr>
+        <w:t xml:space="preserve">## 5           Undergraduate                    Employed    Sales</w:t>
+      </w:r>
+      <w:r>
+        <w:br w:type="textWrapping"/>
+      </w:r>
+      <w:r>
+        <w:rPr>
+          <w:rStyle w:val="VerbatimChar"/>
+        </w:rPr>
+        <w:t xml:space="preserve">## 6           Undergraduate                    Employed    Sales</w:t>
+      </w:r>
+      <w:r>
+        <w:br w:type="textWrapping"/>
+      </w:r>
+      <w:r>
+        <w:rPr>
+          <w:rStyle w:val="VerbatimChar"/>
+        </w:rPr>
+        <w:t xml:space="preserve">##   estimated_net_income..in.dollars. actual_net_income..in.dollars</w:t>
+      </w:r>
+      <w:r>
+        <w:br w:type="textWrapping"/>
+      </w:r>
+      <w:r>
+        <w:rPr>
+          <w:rStyle w:val="VerbatimChar"/>
+        </w:rPr>
+        <w:t xml:space="preserve">## 1                              1800                      1779.692</w:t>
+      </w:r>
+      <w:r>
+        <w:br w:type="textWrapping"/>
+      </w:r>
+      <w:r>
+        <w:rPr>
+          <w:rStyle w:val="VerbatimChar"/>
+        </w:rPr>
+        <w:t xml:space="preserve">## 2                              2500                      2660.630</w:t>
+      </w:r>
+      <w:r>
+        <w:br w:type="textWrapping"/>
+      </w:r>
+      <w:r>
+        <w:rPr>
+          <w:rStyle w:val="VerbatimChar"/>
+        </w:rPr>
+        <w:t xml:space="preserve">## 3                              2100                      2083.760</w:t>
+      </w:r>
+      <w:r>
+        <w:br w:type="textWrapping"/>
+      </w:r>
+      <w:r>
+        <w:rPr>
+          <w:rStyle w:val="VerbatimChar"/>
+        </w:rPr>
+        <w:t xml:space="preserve">## 4                              1300                      1407.000</w:t>
+      </w:r>
+      <w:r>
+        <w:br w:type="textWrapping"/>
+      </w:r>
+      <w:r>
+        <w:rPr>
+          <w:rStyle w:val="VerbatimChar"/>
+        </w:rPr>
+        <w:t xml:space="preserve">## 5                             13200                      7999.842</w:t>
+      </w:r>
+      <w:r>
+        <w:br w:type="textWrapping"/>
+      </w:r>
+      <w:r>
+        <w:rPr>
+          <w:rStyle w:val="VerbatimChar"/>
+        </w:rPr>
+        <w:t xml:space="preserve">## 6                              4000                      3990.333</w:t>
+      </w:r>
+      <w:r>
+        <w:br w:type="textWrapping"/>
+      </w:r>
+      <w:r>
+        <w:rPr>
+          <w:rStyle w:val="VerbatimChar"/>
+        </w:rPr>
+        <w:t xml:space="preserve">##   monthly_debt_capacity..in.dollars. decision_status</w:t>
+      </w:r>
+      <w:r>
+        <w:br w:type="textWrapping"/>
+      </w:r>
+      <w:r>
+        <w:rPr>
+          <w:rStyle w:val="VerbatimChar"/>
+        </w:rPr>
+        <w:t xml:space="preserve">## 1                             523.19        Approved</w:t>
+      </w:r>
+      <w:r>
+        <w:br w:type="textWrapping"/>
+      </w:r>
+      <w:r>
+        <w:rPr>
+          <w:rStyle w:val="VerbatimChar"/>
+        </w:rPr>
+        <w:t xml:space="preserve">## 2                             647.87        Approved</w:t>
+      </w:r>
+      <w:r>
+        <w:br w:type="textWrapping"/>
+      </w:r>
+      <w:r>
+        <w:rPr>
+          <w:rStyle w:val="VerbatimChar"/>
+        </w:rPr>
+        <w:t xml:space="preserve">## 3                             348.04        Approved</w:t>
+      </w:r>
+      <w:r>
+        <w:br w:type="textWrapping"/>
+      </w:r>
+      <w:r>
+        <w:rPr>
+          <w:rStyle w:val="VerbatimChar"/>
+        </w:rPr>
+        <w:t xml:space="preserve">## 4                             273.29        Approved</w:t>
+      </w:r>
+      <w:r>
+        <w:br w:type="textWrapping"/>
+      </w:r>
+      <w:r>
+        <w:rPr>
+          <w:rStyle w:val="VerbatimChar"/>
+        </w:rPr>
+        <w:t xml:space="preserve">## 5                             715.00        Approved</w:t>
+      </w:r>
+      <w:r>
+        <w:br w:type="textWrapping"/>
+      </w:r>
+      <w:r>
+        <w:rPr>
+          <w:rStyle w:val="VerbatimChar"/>
+        </w:rPr>
+        <w:t xml:space="preserve">## 6                             420.38        Approved</w:t>
+      </w:r>
+      <w:r>
+        <w:br w:type="textWrapping"/>
+      </w:r>
+      <w:r>
+        <w:rPr>
+          <w:rStyle w:val="VerbatimChar"/>
+        </w:rPr>
+        <w:t xml:space="preserve">##   loan_disbursement_date first_repayment_date loan_amount..in.dollars</w:t>
+      </w:r>
+      <w:r>
+        <w:br w:type="textWrapping"/>
+      </w:r>
+      <w:r>
+        <w:rPr>
+          <w:rStyle w:val="VerbatimChar"/>
+        </w:rPr>
+        <w:t xml:space="preserve">## 1             2017-09-27           2017-11-02                    4900</w:t>
+      </w:r>
+      <w:r>
+        <w:br w:type="textWrapping"/>
+      </w:r>
+      <w:r>
+        <w:rPr>
+          <w:rStyle w:val="VerbatimChar"/>
+        </w:rPr>
+        <w:t xml:space="preserve">## 2             2017-10-24           2017-11-14                    1200</w:t>
+      </w:r>
+      <w:r>
+        <w:br w:type="textWrapping"/>
+      </w:r>
+      <w:r>
+        <w:rPr>
+          <w:rStyle w:val="VerbatimChar"/>
+        </w:rPr>
+        <w:t xml:space="preserve">## 3             2017-10-27           2017-12-07                    1700</w:t>
+      </w:r>
+      <w:r>
+        <w:br w:type="textWrapping"/>
+      </w:r>
+      <w:r>
+        <w:rPr>
+          <w:rStyle w:val="VerbatimChar"/>
+        </w:rPr>
+        <w:t xml:space="preserve">## 4             2017-11-08           2017-12-07                    1300</w:t>
+      </w:r>
+      <w:r>
+        <w:br w:type="textWrapping"/>
+      </w:r>
+      <w:r>
+        <w:rPr>
+          <w:rStyle w:val="VerbatimChar"/>
+        </w:rPr>
+        <w:t xml:space="preserve">## 5             2017-09-08           2017-10-07                    7000</w:t>
+      </w:r>
+      <w:r>
+        <w:br w:type="textWrapping"/>
+      </w:r>
+      <w:r>
+        <w:rPr>
+          <w:rStyle w:val="VerbatimChar"/>
+        </w:rPr>
+        <w:t xml:space="preserve">## 6             2017-10-13           2017-11-23                    2200</w:t>
+      </w:r>
+      <w:r>
+        <w:br w:type="textWrapping"/>
+      </w:r>
+      <w:r>
+        <w:rPr>
+          <w:rStyle w:val="VerbatimChar"/>
+        </w:rPr>
+        <w:t xml:space="preserve">##   approved_loan_rate approved_nominal_rate approved_interest_amount</w:t>
+      </w:r>
+      <w:r>
+        <w:br w:type="textWrapping"/>
+      </w:r>
+      <w:r>
+        <w:rPr>
+          <w:rStyle w:val="VerbatimChar"/>
+        </w:rPr>
+        <w:t xml:space="preserve">## 1              44.96                 38.10                  1273.52</w:t>
+      </w:r>
+      <w:r>
+        <w:br w:type="textWrapping"/>
+      </w:r>
+      <w:r>
+        <w:rPr>
+          <w:rStyle w:val="VerbatimChar"/>
+        </w:rPr>
+        <w:t xml:space="preserve">## 2              78.47                 66.50                   289.11</w:t>
+      </w:r>
+      <w:r>
+        <w:br w:type="textWrapping"/>
+      </w:r>
+      <w:r>
+        <w:rPr>
+          <w:rStyle w:val="VerbatimChar"/>
+        </w:rPr>
+        <w:t xml:space="preserve">## 3              61.74                 52.32                   318.91</w:t>
+      </w:r>
+      <w:r>
+        <w:br w:type="textWrapping"/>
+      </w:r>
+      <w:r>
+        <w:rPr>
+          <w:rStyle w:val="VerbatimChar"/>
+        </w:rPr>
+        <w:t xml:space="preserve">## 4              78.47                 66.50                   313.20</w:t>
+      </w:r>
+      <w:r>
+        <w:br w:type="textWrapping"/>
+      </w:r>
+      <w:r>
+        <w:rPr>
+          <w:rStyle w:val="VerbatimChar"/>
+        </w:rPr>
+        <w:t xml:space="preserve">## 5              39.18                 33.20                  1572.86</w:t>
+      </w:r>
+      <w:r>
+        <w:br w:type="textWrapping"/>
+      </w:r>
+      <w:r>
+        <w:rPr>
+          <w:rStyle w:val="VerbatimChar"/>
+        </w:rPr>
+        <w:t xml:space="preserve">## 6              43.57                 36.90                   287.88</w:t>
       </w:r>
     </w:p>
     <w:p>
@@ -587,6 +1183,12 @@
       <w:r>
         <w:t xml:space="preserve">We selected a subset of the data that encompasses customers who applied for a loan - regardless of whether they were approved for the loan or disbursed the loan - from September 2017 to January 2018.</w:t>
       </w:r>
+      <w:r>
+        <w:t xml:space="preserve"> </w:t>
+      </w:r>
+      <w:r>
+        <w:t xml:space="preserve">These months were selected as, by this point, the company had been active for six months and we wanted to check what kinds of customers were being attracted to the company or what kinds of loans - length and amount - they were asking for.</w:t>
+      </w:r>
     </w:p>
     <w:p>
       <w:pPr>
@@ -621,130 +1223,2054 @@
       <w:r>
         <w:t xml:space="preserve">What fields/variables did you finally decide on, why</w:t>
       </w:r>
+      <w:r>
+        <w:br w:type="textWrapping"/>
+      </w:r>
+      <w:r>
+        <w:t xml:space="preserve">We selected 23 variables which include a mixture of demographic data and loan data - allowing us to identify different customers, what possible background information they might have, and what type of loan they were seeking.</w:t>
+      </w:r>
+      <w:r>
+        <w:t xml:space="preserve"> </w:t>
+      </w:r>
+      <w:r>
+        <w:t xml:space="preserve">Aside from</w:t>
+      </w:r>
+      <w:r>
+        <w:t xml:space="preserve"> </w:t>
+      </w:r>
+      <w:r>
+        <w:rPr>
+          <w:rStyle w:val="VerbatimChar"/>
+        </w:rPr>
+        <w:t xml:space="preserve">person_id</w:t>
+      </w:r>
+      <w:r>
+        <w:t xml:space="preserve">, our demographic data included</w:t>
+      </w:r>
+      <w:r>
+        <w:t xml:space="preserve"> </w:t>
+      </w:r>
+      <w:r>
+        <w:rPr>
+          <w:rStyle w:val="VerbatimChar"/>
+        </w:rPr>
+        <w:t xml:space="preserve">credit_score, person_birthdate</w:t>
+      </w:r>
+      <w:r>
+        <w:t xml:space="preserve"> </w:t>
+      </w:r>
+      <w:r>
+        <w:t xml:space="preserve">(from which we calculated person_age),</w:t>
+      </w:r>
+      <w:r>
+        <w:t xml:space="preserve"> </w:t>
+      </w:r>
+      <w:r>
+        <w:rPr>
+          <w:rStyle w:val="VerbatimChar"/>
+        </w:rPr>
+        <w:t xml:space="preserve">person_marital_status, person_gender, person_degree_type_desc, person_employment_type_desc</w:t>
+      </w:r>
+      <w:r>
+        <w:t xml:space="preserve">, and</w:t>
+      </w:r>
+      <w:r>
+        <w:t xml:space="preserve"> </w:t>
+      </w:r>
+      <w:r>
+        <w:rPr>
+          <w:rStyle w:val="VerbatimChar"/>
+        </w:rPr>
+        <w:t xml:space="preserve">industry</w:t>
+      </w:r>
+      <w:r>
+        <w:t xml:space="preserve">.</w:t>
+      </w:r>
+      <w:r>
+        <w:br w:type="textWrapping"/>
+      </w:r>
+      <w:r>
+        <w:t xml:space="preserve">The remaining columns were harbored information about the loan. For columns focused on the date - i.e</w:t>
+      </w:r>
+      <w:r>
+        <w:t xml:space="preserve"> </w:t>
+      </w:r>
+      <w:r>
+        <w:rPr>
+          <w:rStyle w:val="VerbatimChar"/>
+        </w:rPr>
+        <w:t xml:space="preserve">loan_application_date, loan_disbursement_date</w:t>
+      </w:r>
+      <w:r>
+        <w:t xml:space="preserve">, and</w:t>
+      </w:r>
+      <w:r>
+        <w:t xml:space="preserve"> </w:t>
+      </w:r>
+      <w:r>
+        <w:rPr>
+          <w:rStyle w:val="VerbatimChar"/>
+        </w:rPr>
+        <w:t xml:space="preserve">first_repayment_date</w:t>
+      </w:r>
+      <w:r>
+        <w:t xml:space="preserve"> </w:t>
+      </w:r>
+      <w:r>
+        <w:t xml:space="preserve">- the format was</w:t>
+      </w:r>
+      <w:r>
+        <w:t xml:space="preserve"> </w:t>
+      </w:r>
+      <w:r>
+        <w:rPr>
+          <w:rStyle w:val="VerbatimChar"/>
+        </w:rPr>
+        <w:t xml:space="preserve">yyyy-mm-dd</w:t>
+      </w:r>
+      <w:r>
+        <w:t xml:space="preserve">. Columns regarding the loan amount and other monetory data - i.e</w:t>
+      </w:r>
+      <w:r>
+        <w:t xml:space="preserve"> </w:t>
+      </w:r>
+      <w:r>
+        <w:rPr>
+          <w:rStyle w:val="VerbatimChar"/>
+        </w:rPr>
+        <w:t xml:space="preserve">requested_loan_amount, preapproved_loan_amount, estimated_net_income, actual_net_income, monthly_debt_capacity, loan_amount</w:t>
+      </w:r>
+      <w:r>
+        <w:t xml:space="preserve"> </w:t>
+      </w:r>
+      <w:r>
+        <w:t xml:space="preserve">- the data is in US dollars. Data regarding the time it will take to pay off the loan - i.e</w:t>
+      </w:r>
+      <w:r>
+        <w:t xml:space="preserve"> </w:t>
+      </w:r>
+      <w:r>
+        <w:rPr>
+          <w:rStyle w:val="VerbatimChar"/>
+        </w:rPr>
+        <w:t xml:space="preserve">requested_loan_term, preapproved_loan_term</w:t>
+      </w:r>
+      <w:r>
+        <w:t xml:space="preserve"> </w:t>
+      </w:r>
+      <w:r>
+        <w:t xml:space="preserve">- is in months. Rate data is on a percentage base.</w:t>
+      </w:r>
+      <w:r>
+        <w:br w:type="textWrapping"/>
+      </w:r>
+      <w:r>
+        <w:t xml:space="preserve">Though we feel that all this information adds insight on whether a person is approved for a loan, we will not be using all the available information to build our final model.</w:t>
+      </w:r>
     </w:p>
     <w:p>
       <w:pPr>
-        <w:numPr>
-          <w:numId w:val="1009"/>
-          <w:ilvl w:val="0"/>
-        </w:numPr>
-      </w:pPr>
-      <w:r>
-        <w:t xml:space="preserve">Provide a data dictionary</w:t>
+        <w:pStyle w:val="SourceCode"/>
+      </w:pPr>
+      <w:r>
+        <w:rPr>
+          <w:rStyle w:val="KeywordTok"/>
+        </w:rPr>
+        <w:t xml:space="preserve">colnames</w:t>
+      </w:r>
+      <w:r>
+        <w:rPr>
+          <w:rStyle w:val="NormalTok"/>
+        </w:rPr>
+        <w:t xml:space="preserve">(dat)</w:t>
+      </w:r>
+      <w:r>
+        <w:br w:type="textWrapping"/>
+      </w:r>
+      <w:r>
+        <w:rPr>
+          <w:rStyle w:val="NormalTok"/>
+        </w:rPr>
+        <w:t xml:space="preserve">names &lt;-</w:t>
+      </w:r>
+      <w:r>
+        <w:rPr>
+          <w:rStyle w:val="StringTok"/>
+        </w:rPr>
+        <w:t xml:space="preserve"> </w:t>
+      </w:r>
+      <w:r>
+        <w:rPr>
+          <w:rStyle w:val="KeywordTok"/>
+        </w:rPr>
+        <w:t xml:space="preserve">c</w:t>
+      </w:r>
+      <w:r>
+        <w:rPr>
+          <w:rStyle w:val="NormalTok"/>
+        </w:rPr>
+        <w:t xml:space="preserve">(</w:t>
+      </w:r>
+      <w:r>
+        <w:rPr>
+          <w:rStyle w:val="StringTok"/>
+        </w:rPr>
+        <w:t xml:space="preserve">"person_id"</w:t>
+      </w:r>
+      <w:r>
+        <w:rPr>
+          <w:rStyle w:val="NormalTok"/>
+        </w:rPr>
+        <w:t xml:space="preserve">, </w:t>
+      </w:r>
+      <w:r>
+        <w:rPr>
+          <w:rStyle w:val="StringTok"/>
+        </w:rPr>
+        <w:t xml:space="preserve">"credit_score"</w:t>
+      </w:r>
+      <w:r>
+        <w:rPr>
+          <w:rStyle w:val="NormalTok"/>
+        </w:rPr>
+        <w:t xml:space="preserve">, </w:t>
+      </w:r>
+      <w:r>
+        <w:rPr>
+          <w:rStyle w:val="StringTok"/>
+        </w:rPr>
+        <w:t xml:space="preserve">"loan_application_date"</w:t>
+      </w:r>
+      <w:r>
+        <w:rPr>
+          <w:rStyle w:val="NormalTok"/>
+        </w:rPr>
+        <w:t xml:space="preserve">, </w:t>
+      </w:r>
+      <w:r>
+        <w:rPr>
+          <w:rStyle w:val="StringTok"/>
+        </w:rPr>
+        <w:t xml:space="preserve">"requested_loan_term"</w:t>
+      </w:r>
+      <w:r>
+        <w:rPr>
+          <w:rStyle w:val="NormalTok"/>
+        </w:rPr>
+        <w:t xml:space="preserve">, </w:t>
+      </w:r>
+      <w:r>
+        <w:rPr>
+          <w:rStyle w:val="StringTok"/>
+        </w:rPr>
+        <w:t xml:space="preserve">"requested_loan_amount"</w:t>
+      </w:r>
+      <w:r>
+        <w:rPr>
+          <w:rStyle w:val="NormalTok"/>
+        </w:rPr>
+        <w:t xml:space="preserve">, </w:t>
+      </w:r>
+      <w:r>
+        <w:rPr>
+          <w:rStyle w:val="StringTok"/>
+        </w:rPr>
+        <w:t xml:space="preserve">"preapproved_loan_amount"</w:t>
+      </w:r>
+      <w:r>
+        <w:rPr>
+          <w:rStyle w:val="NormalTok"/>
+        </w:rPr>
+        <w:t xml:space="preserve">, </w:t>
+      </w:r>
+      <w:r>
+        <w:rPr>
+          <w:rStyle w:val="StringTok"/>
+        </w:rPr>
+        <w:t xml:space="preserve">"preapproved_loan_term"</w:t>
+      </w:r>
+      <w:r>
+        <w:rPr>
+          <w:rStyle w:val="NormalTok"/>
+        </w:rPr>
+        <w:t xml:space="preserve">,  </w:t>
+      </w:r>
+      <w:r>
+        <w:rPr>
+          <w:rStyle w:val="StringTok"/>
+        </w:rPr>
+        <w:t xml:space="preserve">"person_birthdate"</w:t>
+      </w:r>
+      <w:r>
+        <w:rPr>
+          <w:rStyle w:val="NormalTok"/>
+        </w:rPr>
+        <w:t xml:space="preserve">, </w:t>
+      </w:r>
+      <w:r>
+        <w:rPr>
+          <w:rStyle w:val="StringTok"/>
+        </w:rPr>
+        <w:t xml:space="preserve">"person_marital_status"</w:t>
+      </w:r>
+      <w:r>
+        <w:rPr>
+          <w:rStyle w:val="NormalTok"/>
+        </w:rPr>
+        <w:t xml:space="preserve">, </w:t>
+      </w:r>
+      <w:r>
+        <w:rPr>
+          <w:rStyle w:val="StringTok"/>
+        </w:rPr>
+        <w:t xml:space="preserve">"person_gender"</w:t>
+      </w:r>
+      <w:r>
+        <w:rPr>
+          <w:rStyle w:val="NormalTok"/>
+        </w:rPr>
+        <w:t xml:space="preserve">, </w:t>
+      </w:r>
+      <w:r>
+        <w:rPr>
+          <w:rStyle w:val="StringTok"/>
+        </w:rPr>
+        <w:t xml:space="preserve">"person_degree_type_desc"</w:t>
+      </w:r>
+      <w:r>
+        <w:rPr>
+          <w:rStyle w:val="NormalTok"/>
+        </w:rPr>
+        <w:t xml:space="preserve">, </w:t>
+      </w:r>
+      <w:r>
+        <w:rPr>
+          <w:rStyle w:val="StringTok"/>
+        </w:rPr>
+        <w:t xml:space="preserve">"person_employment_type_desc"</w:t>
+      </w:r>
+      <w:r>
+        <w:rPr>
+          <w:rStyle w:val="NormalTok"/>
+        </w:rPr>
+        <w:t xml:space="preserve">, </w:t>
+      </w:r>
+      <w:r>
+        <w:rPr>
+          <w:rStyle w:val="StringTok"/>
+        </w:rPr>
+        <w:t xml:space="preserve">"industry"</w:t>
+      </w:r>
+      <w:r>
+        <w:rPr>
+          <w:rStyle w:val="NormalTok"/>
+        </w:rPr>
+        <w:t xml:space="preserve">, </w:t>
+      </w:r>
+      <w:r>
+        <w:rPr>
+          <w:rStyle w:val="StringTok"/>
+        </w:rPr>
+        <w:t xml:space="preserve">"estimated_net_income"</w:t>
+      </w:r>
+      <w:r>
+        <w:rPr>
+          <w:rStyle w:val="NormalTok"/>
+        </w:rPr>
+        <w:t xml:space="preserve">, </w:t>
+      </w:r>
+      <w:r>
+        <w:rPr>
+          <w:rStyle w:val="StringTok"/>
+        </w:rPr>
+        <w:t xml:space="preserve">"actual_net_income"</w:t>
+      </w:r>
+      <w:r>
+        <w:rPr>
+          <w:rStyle w:val="NormalTok"/>
+        </w:rPr>
+        <w:t xml:space="preserve">, </w:t>
+      </w:r>
+      <w:r>
+        <w:rPr>
+          <w:rStyle w:val="StringTok"/>
+        </w:rPr>
+        <w:t xml:space="preserve">"monthly_debt_capacity"</w:t>
+      </w:r>
+      <w:r>
+        <w:rPr>
+          <w:rStyle w:val="NormalTok"/>
+        </w:rPr>
+        <w:t xml:space="preserve">, </w:t>
+      </w:r>
+      <w:r>
+        <w:rPr>
+          <w:rStyle w:val="StringTok"/>
+        </w:rPr>
+        <w:t xml:space="preserve">"decision_status"</w:t>
+      </w:r>
+      <w:r>
+        <w:rPr>
+          <w:rStyle w:val="NormalTok"/>
+        </w:rPr>
+        <w:t xml:space="preserve">, </w:t>
+      </w:r>
+      <w:r>
+        <w:rPr>
+          <w:rStyle w:val="StringTok"/>
+        </w:rPr>
+        <w:t xml:space="preserve">"loan_disbursement_date"</w:t>
+      </w:r>
+      <w:r>
+        <w:rPr>
+          <w:rStyle w:val="NormalTok"/>
+        </w:rPr>
+        <w:t xml:space="preserve">, </w:t>
+      </w:r>
+      <w:r>
+        <w:rPr>
+          <w:rStyle w:val="StringTok"/>
+        </w:rPr>
+        <w:t xml:space="preserve">"first_repayment_date"</w:t>
+      </w:r>
+      <w:r>
+        <w:rPr>
+          <w:rStyle w:val="NormalTok"/>
+        </w:rPr>
+        <w:t xml:space="preserve">, </w:t>
+      </w:r>
+      <w:r>
+        <w:rPr>
+          <w:rStyle w:val="StringTok"/>
+        </w:rPr>
+        <w:t xml:space="preserve">"loan_amount"</w:t>
+      </w:r>
+      <w:r>
+        <w:rPr>
+          <w:rStyle w:val="NormalTok"/>
+        </w:rPr>
+        <w:t xml:space="preserve">, </w:t>
+      </w:r>
+      <w:r>
+        <w:rPr>
+          <w:rStyle w:val="StringTok"/>
+        </w:rPr>
+        <w:t xml:space="preserve">"approved_loan_rate"</w:t>
+      </w:r>
+      <w:r>
+        <w:rPr>
+          <w:rStyle w:val="NormalTok"/>
+        </w:rPr>
+        <w:t xml:space="preserve">, </w:t>
+      </w:r>
+      <w:r>
+        <w:rPr>
+          <w:rStyle w:val="StringTok"/>
+        </w:rPr>
+        <w:t xml:space="preserve">"approved_nominal_rate"</w:t>
+      </w:r>
+      <w:r>
+        <w:rPr>
+          <w:rStyle w:val="NormalTok"/>
+        </w:rPr>
+        <w:t xml:space="preserve">, </w:t>
+      </w:r>
+      <w:r>
+        <w:rPr>
+          <w:rStyle w:val="StringTok"/>
+        </w:rPr>
+        <w:t xml:space="preserve">"approved_interest_amount"</w:t>
+      </w:r>
+      <w:r>
+        <w:rPr>
+          <w:rStyle w:val="NormalTok"/>
+        </w:rPr>
+        <w:t xml:space="preserve">)</w:t>
+      </w:r>
+      <w:r>
+        <w:br w:type="textWrapping"/>
+      </w:r>
+      <w:r>
+        <w:rPr>
+          <w:rStyle w:val="KeywordTok"/>
+        </w:rPr>
+        <w:t xml:space="preserve">colnames</w:t>
+      </w:r>
+      <w:r>
+        <w:rPr>
+          <w:rStyle w:val="NormalTok"/>
+        </w:rPr>
+        <w:t xml:space="preserve">(dat) &lt;-</w:t>
+      </w:r>
+      <w:r>
+        <w:rPr>
+          <w:rStyle w:val="StringTok"/>
+        </w:rPr>
+        <w:t xml:space="preserve"> </w:t>
+      </w:r>
+      <w:r>
+        <w:rPr>
+          <w:rStyle w:val="NormalTok"/>
+        </w:rPr>
+        <w:t xml:space="preserve">names</w:t>
       </w:r>
     </w:p>
     <w:p>
       <w:pPr>
-        <w:numPr>
-          <w:numId w:val="1009"/>
-          <w:ilvl w:val="0"/>
-        </w:numPr>
-      </w:pPr>
-      <w:r>
-        <w:t xml:space="preserve">Provide data descriptive statistics, rows, str</w:t>
-      </w:r>
-    </w:p>
-    <w:p>
-      <w:pPr>
-        <w:numPr>
-          <w:numId w:val="1009"/>
-          <w:ilvl w:val="0"/>
-        </w:numPr>
-      </w:pPr>
-      <w:r>
-        <w:t xml:space="preserve">Did you have to do any cleansing, describe</w:t>
-      </w:r>
-    </w:p>
-    <w:p>
-      <w:pPr>
-        <w:numPr>
-          <w:numId w:val="1009"/>
-          <w:ilvl w:val="0"/>
-        </w:numPr>
-      </w:pPr>
-      <w:r>
-        <w:t xml:space="preserve">Interesting findings</w:t>
-      </w:r>
-    </w:p>
-    <w:p>
-      <w:pPr>
-        <w:pStyle w:val="Heading3"/>
-      </w:pPr>
-      <w:bookmarkStart w:id="35" w:name="descriptive-statistics-1"/>
-      <w:bookmarkEnd w:id="35"/>
-      <w:r>
-        <w:t xml:space="preserve">DESCRIPTIVE STATISTICS</w:t>
-      </w:r>
-    </w:p>
-    <w:p>
-      <w:pPr>
+        <w:pStyle w:val="Compact"/>
         <w:numPr>
           <w:numId w:val="1010"/>
           <w:ilvl w:val="0"/>
         </w:numPr>
       </w:pPr>
       <w:r>
-        <w:t xml:space="preserve">Provide demographic statistics – Location</w:t>
+        <w:t xml:space="preserve">Provide a data dictionary</w:t>
       </w:r>
     </w:p>
+    <w:tbl>
+      <w:tblPr>
+        <w:tblStyle w:val="TableNormal"/>
+        <w:tblW w:type="pct" w:w="4791.666666666666"/>
+        <w:tblLook w:firstRow="1"/>
+      </w:tblPr>
+      <w:tblGrid>
+        <w:gridCol w:w="770"/>
+        <w:gridCol w:w="1650"/>
+        <w:gridCol w:w="1540"/>
+        <w:gridCol w:w="3630"/>
+      </w:tblGrid>
+      <w:tr>
+        <w:trPr>
+          <w:cnfStyle w:firstRow="1"/>
+        </w:trPr>
+        <w:tc>
+          <w:tcPr>
+            <w:tcBorders>
+              <w:bottom w:val="single"/>
+            </w:tcBorders>
+            <w:vAlign w:val="bottom"/>
+          </w:tcPr>
+          <w:p>
+            <w:pPr>
+              <w:pStyle w:val="Compact"/>
+              <w:jc w:val="center"/>
+            </w:pPr>
+            <w:r>
+              <w:t xml:space="preserve">Index</w:t>
+            </w:r>
+          </w:p>
+        </w:tc>
+        <w:tc>
+          <w:tcPr>
+            <w:tcBorders>
+              <w:bottom w:val="single"/>
+            </w:tcBorders>
+            <w:vAlign w:val="bottom"/>
+          </w:tcPr>
+          <w:p>
+            <w:pPr>
+              <w:pStyle w:val="Compact"/>
+              <w:jc w:val="center"/>
+            </w:pPr>
+            <w:r>
+              <w:t xml:space="preserve">Column Name</w:t>
+            </w:r>
+          </w:p>
+        </w:tc>
+        <w:tc>
+          <w:tcPr>
+            <w:tcBorders>
+              <w:bottom w:val="single"/>
+            </w:tcBorders>
+            <w:vAlign w:val="bottom"/>
+          </w:tcPr>
+          <w:p>
+            <w:pPr>
+              <w:pStyle w:val="Compact"/>
+              <w:jc w:val="center"/>
+            </w:pPr>
+            <w:r>
+              <w:t xml:space="preserve">New Names</w:t>
+            </w:r>
+          </w:p>
+        </w:tc>
+        <w:tc>
+          <w:tcPr>
+            <w:tcBorders>
+              <w:bottom w:val="single"/>
+            </w:tcBorders>
+            <w:vAlign w:val="bottom"/>
+          </w:tcPr>
+          <w:p>
+            <w:pPr>
+              <w:pStyle w:val="Compact"/>
+              <w:jc w:val="left"/>
+            </w:pPr>
+            <w:r>
+              <w:t xml:space="preserve">Definition</w:t>
+            </w:r>
+          </w:p>
+        </w:tc>
+      </w:tr>
+      <w:tr>
+        <w:tc>
+          <w:p>
+            <w:pPr>
+              <w:pStyle w:val="Compact"/>
+              <w:jc w:val="center"/>
+            </w:pPr>
+            <w:r>
+              <w:t xml:space="preserve">1</w:t>
+            </w:r>
+          </w:p>
+        </w:tc>
+        <w:tc>
+          <w:p>
+            <w:pPr>
+              <w:pStyle w:val="Compact"/>
+              <w:jc w:val="center"/>
+            </w:pPr>
+            <w:r>
+              <w:t xml:space="preserve">person_id</w:t>
+            </w:r>
+          </w:p>
+        </w:tc>
+        <w:tc>
+          <w:p>
+            <w:pPr>
+              <w:pStyle w:val="Compact"/>
+              <w:jc w:val="center"/>
+            </w:pPr>
+            <w:r>
+              <w:t xml:space="preserve">Customer ID</w:t>
+            </w:r>
+          </w:p>
+        </w:tc>
+        <w:tc>
+          <w:p>
+            <w:pPr>
+              <w:pStyle w:val="Compact"/>
+              <w:jc w:val="left"/>
+            </w:pPr>
+            <w:r>
+              <w:t xml:space="preserve">Customer identification number.</w:t>
+            </w:r>
+          </w:p>
+        </w:tc>
+      </w:tr>
+      <w:tr>
+        <w:tc>
+          <w:p>
+            <w:pPr>
+              <w:pStyle w:val="Compact"/>
+              <w:jc w:val="center"/>
+            </w:pPr>
+            <w:r>
+              <w:t xml:space="preserve">2</w:t>
+            </w:r>
+          </w:p>
+        </w:tc>
+        <w:tc>
+          <w:p>
+            <w:pPr>
+              <w:pStyle w:val="Compact"/>
+              <w:jc w:val="center"/>
+            </w:pPr>
+            <w:r>
+              <w:t xml:space="preserve">credit_score</w:t>
+            </w:r>
+          </w:p>
+        </w:tc>
+        <w:tc>
+          <w:p>
+            <w:pPr>
+              <w:pStyle w:val="Compact"/>
+              <w:jc w:val="center"/>
+            </w:pPr>
+            <w:r>
+              <w:t xml:space="preserve">Credit Score</w:t>
+            </w:r>
+          </w:p>
+        </w:tc>
+        <w:tc>
+          <w:p>
+            <w:pPr>
+              <w:pStyle w:val="Compact"/>
+              <w:jc w:val="left"/>
+            </w:pPr>
+            <w:r>
+              <w:t xml:space="preserve">Customer risk credit score.</w:t>
+            </w:r>
+          </w:p>
+        </w:tc>
+      </w:tr>
+      <w:tr>
+        <w:tc>
+          <w:p>
+            <w:pPr>
+              <w:pStyle w:val="Compact"/>
+              <w:jc w:val="center"/>
+            </w:pPr>
+            <w:r>
+              <w:t xml:space="preserve">3</w:t>
+            </w:r>
+          </w:p>
+        </w:tc>
+        <w:tc>
+          <w:p>
+            <w:pPr>
+              <w:pStyle w:val="Compact"/>
+              <w:jc w:val="center"/>
+            </w:pPr>
+            <w:r>
+              <w:t xml:space="preserve">loan_application_date</w:t>
+            </w:r>
+          </w:p>
+        </w:tc>
+        <w:tc>
+          <w:p>
+            <w:pPr>
+              <w:pStyle w:val="Compact"/>
+              <w:jc w:val="center"/>
+            </w:pPr>
+            <w:r>
+              <w:t xml:space="preserve">Loan Application Date</w:t>
+            </w:r>
+          </w:p>
+        </w:tc>
+        <w:tc>
+          <w:p>
+            <w:pPr>
+              <w:pStyle w:val="Compact"/>
+              <w:jc w:val="left"/>
+            </w:pPr>
+            <w:r>
+              <w:t xml:space="preserve">Date customer applied for a loan.</w:t>
+            </w:r>
+          </w:p>
+        </w:tc>
+      </w:tr>
+      <w:tr>
+        <w:tc>
+          <w:p>
+            <w:pPr>
+              <w:pStyle w:val="Compact"/>
+              <w:jc w:val="center"/>
+            </w:pPr>
+            <w:r>
+              <w:t xml:space="preserve">4</w:t>
+            </w:r>
+          </w:p>
+        </w:tc>
+        <w:tc>
+          <w:p>
+            <w:pPr>
+              <w:pStyle w:val="Compact"/>
+              <w:jc w:val="center"/>
+            </w:pPr>
+            <w:r>
+              <w:t xml:space="preserve">requested_loan_term (in months)</w:t>
+            </w:r>
+          </w:p>
+        </w:tc>
+        <w:tc>
+          <w:p>
+            <w:pPr>
+              <w:pStyle w:val="Compact"/>
+              <w:jc w:val="center"/>
+            </w:pPr>
+            <w:r>
+              <w:t xml:space="preserve">Requested Loan Term</w:t>
+            </w:r>
+          </w:p>
+        </w:tc>
+        <w:tc>
+          <w:p>
+            <w:pPr>
+              <w:pStyle w:val="Compact"/>
+              <w:jc w:val="left"/>
+            </w:pPr>
+            <w:r>
+              <w:t xml:space="preserve">Number of months customer has requested to pay off the loan.</w:t>
+            </w:r>
+          </w:p>
+        </w:tc>
+      </w:tr>
+      <w:tr>
+        <w:tc>
+          <w:p>
+            <w:pPr>
+              <w:pStyle w:val="Compact"/>
+              <w:jc w:val="center"/>
+            </w:pPr>
+            <w:r>
+              <w:t xml:space="preserve">5</w:t>
+            </w:r>
+          </w:p>
+        </w:tc>
+        <w:tc>
+          <w:p>
+            <w:pPr>
+              <w:pStyle w:val="Compact"/>
+              <w:jc w:val="center"/>
+            </w:pPr>
+            <w:r>
+              <w:t xml:space="preserve">requested_loan_amount (in dollars)</w:t>
+            </w:r>
+          </w:p>
+        </w:tc>
+        <w:tc>
+          <w:p>
+            <w:pPr>
+              <w:pStyle w:val="Compact"/>
+              <w:jc w:val="center"/>
+            </w:pPr>
+            <w:r>
+              <w:t xml:space="preserve">Requested Loan Amount</w:t>
+            </w:r>
+          </w:p>
+        </w:tc>
+        <w:tc>
+          <w:p>
+            <w:pPr>
+              <w:pStyle w:val="Compact"/>
+              <w:jc w:val="left"/>
+            </w:pPr>
+            <w:r>
+              <w:t xml:space="preserve">Amount customer wants to borrow.</w:t>
+            </w:r>
+          </w:p>
+        </w:tc>
+      </w:tr>
+      <w:tr>
+        <w:tc>
+          <w:p>
+            <w:pPr>
+              <w:pStyle w:val="Compact"/>
+              <w:jc w:val="center"/>
+            </w:pPr>
+            <w:r>
+              <w:t xml:space="preserve">6</w:t>
+            </w:r>
+          </w:p>
+        </w:tc>
+        <w:tc>
+          <w:p>
+            <w:pPr>
+              <w:pStyle w:val="Compact"/>
+              <w:jc w:val="center"/>
+            </w:pPr>
+            <w:r>
+              <w:t xml:space="preserve">preapproved_loan_amount (in dollars)</w:t>
+            </w:r>
+          </w:p>
+        </w:tc>
+        <w:tc>
+          <w:p>
+            <w:pPr>
+              <w:pStyle w:val="Compact"/>
+              <w:jc w:val="center"/>
+            </w:pPr>
+            <w:r>
+              <w:t xml:space="preserve">Preapproved Loan Amount</w:t>
+            </w:r>
+          </w:p>
+        </w:tc>
+        <w:tc>
+          <w:p>
+            <w:pPr>
+              <w:pStyle w:val="Compact"/>
+              <w:jc w:val="left"/>
+            </w:pPr>
+            <w:r>
+              <w:t xml:space="preserve">Amount customer was preapproved for.</w:t>
+            </w:r>
+          </w:p>
+        </w:tc>
+      </w:tr>
+      <w:tr>
+        <w:tc>
+          <w:p>
+            <w:pPr>
+              <w:pStyle w:val="Compact"/>
+              <w:jc w:val="center"/>
+            </w:pPr>
+            <w:r>
+              <w:t xml:space="preserve">7</w:t>
+            </w:r>
+          </w:p>
+        </w:tc>
+        <w:tc>
+          <w:p>
+            <w:pPr>
+              <w:pStyle w:val="Compact"/>
+              <w:jc w:val="center"/>
+            </w:pPr>
+            <w:r>
+              <w:t xml:space="preserve">preapproved_loan_term (in months)</w:t>
+            </w:r>
+          </w:p>
+        </w:tc>
+        <w:tc>
+          <w:p>
+            <w:pPr>
+              <w:pStyle w:val="Compact"/>
+              <w:jc w:val="center"/>
+            </w:pPr>
+            <w:r>
+              <w:t xml:space="preserve">Preapproved Loan Term</w:t>
+            </w:r>
+          </w:p>
+        </w:tc>
+        <w:tc>
+          <w:p>
+            <w:pPr>
+              <w:pStyle w:val="Compact"/>
+              <w:jc w:val="left"/>
+            </w:pPr>
+            <w:r>
+              <w:t xml:space="preserve">Number of months customer was preapproved for to pay off the loan.</w:t>
+            </w:r>
+          </w:p>
+        </w:tc>
+      </w:tr>
+      <w:tr>
+        <w:tc>
+          <w:p>
+            <w:pPr>
+              <w:pStyle w:val="Compact"/>
+              <w:jc w:val="center"/>
+            </w:pPr>
+            <w:r>
+              <w:t xml:space="preserve">8</w:t>
+            </w:r>
+          </w:p>
+        </w:tc>
+        <w:tc>
+          <w:p>
+            <w:pPr>
+              <w:pStyle w:val="Compact"/>
+              <w:jc w:val="center"/>
+            </w:pPr>
+            <w:r>
+              <w:t xml:space="preserve">person_birthdate</w:t>
+            </w:r>
+          </w:p>
+        </w:tc>
+        <w:tc>
+          <w:p>
+            <w:pPr>
+              <w:pStyle w:val="Compact"/>
+              <w:jc w:val="center"/>
+            </w:pPr>
+            <w:r>
+              <w:t xml:space="preserve">Customer Birthdate</w:t>
+            </w:r>
+          </w:p>
+        </w:tc>
+        <w:tc>
+          <w:p>
+            <w:pPr>
+              <w:pStyle w:val="Compact"/>
+              <w:jc w:val="left"/>
+            </w:pPr>
+            <w:r>
+              <w:t xml:space="preserve">Customer date of birth.</w:t>
+            </w:r>
+          </w:p>
+        </w:tc>
+      </w:tr>
+      <w:tr>
+        <w:tc>
+          <w:p>
+            <w:pPr>
+              <w:pStyle w:val="Compact"/>
+              <w:jc w:val="center"/>
+            </w:pPr>
+            <w:r>
+              <w:t xml:space="preserve">9</w:t>
+            </w:r>
+          </w:p>
+        </w:tc>
+        <w:tc>
+          <w:p>
+            <w:pPr>
+              <w:pStyle w:val="Compact"/>
+              <w:jc w:val="center"/>
+            </w:pPr>
+            <w:r>
+              <w:t xml:space="preserve">person_marital_status</w:t>
+            </w:r>
+          </w:p>
+        </w:tc>
+        <w:tc>
+          <w:p>
+            <w:pPr>
+              <w:pStyle w:val="Compact"/>
+              <w:jc w:val="center"/>
+            </w:pPr>
+            <w:r>
+              <w:t xml:space="preserve">Customer Marital Status</w:t>
+            </w:r>
+          </w:p>
+        </w:tc>
+        <w:tc>
+          <w:p>
+            <w:pPr>
+              <w:pStyle w:val="Compact"/>
+              <w:jc w:val="left"/>
+            </w:pPr>
+            <w:r>
+              <w:t xml:space="preserve">Customer marital status.</w:t>
+            </w:r>
+          </w:p>
+        </w:tc>
+      </w:tr>
+      <w:tr>
+        <w:tc>
+          <w:p>
+            <w:pPr>
+              <w:pStyle w:val="Compact"/>
+              <w:jc w:val="center"/>
+            </w:pPr>
+            <w:r>
+              <w:t xml:space="preserve">10</w:t>
+            </w:r>
+          </w:p>
+        </w:tc>
+        <w:tc>
+          <w:p>
+            <w:pPr>
+              <w:pStyle w:val="Compact"/>
+              <w:jc w:val="center"/>
+            </w:pPr>
+            <w:r>
+              <w:t xml:space="preserve">person_gender</w:t>
+            </w:r>
+          </w:p>
+        </w:tc>
+        <w:tc>
+          <w:p>
+            <w:pPr>
+              <w:pStyle w:val="Compact"/>
+              <w:jc w:val="center"/>
+            </w:pPr>
+            <w:r>
+              <w:t xml:space="preserve">Customer Gender</w:t>
+            </w:r>
+          </w:p>
+        </w:tc>
+        <w:tc>
+          <w:p>
+            <w:pPr>
+              <w:pStyle w:val="Compact"/>
+              <w:jc w:val="left"/>
+            </w:pPr>
+            <w:r>
+              <w:t xml:space="preserve">Customer gender.</w:t>
+            </w:r>
+          </w:p>
+        </w:tc>
+      </w:tr>
+      <w:tr>
+        <w:tc>
+          <w:p>
+            <w:pPr>
+              <w:pStyle w:val="Compact"/>
+              <w:jc w:val="center"/>
+            </w:pPr>
+            <w:r>
+              <w:t xml:space="preserve">11</w:t>
+            </w:r>
+          </w:p>
+        </w:tc>
+        <w:tc>
+          <w:p>
+            <w:pPr>
+              <w:pStyle w:val="Compact"/>
+              <w:jc w:val="center"/>
+            </w:pPr>
+            <w:r>
+              <w:t xml:space="preserve">person_degree_type_desc</w:t>
+            </w:r>
+          </w:p>
+        </w:tc>
+        <w:tc>
+          <w:p>
+            <w:pPr>
+              <w:pStyle w:val="Compact"/>
+              <w:jc w:val="center"/>
+            </w:pPr>
+            <w:r>
+              <w:t xml:space="preserve">Customer Education Degree</w:t>
+            </w:r>
+          </w:p>
+        </w:tc>
+        <w:tc>
+          <w:p>
+            <w:pPr>
+              <w:pStyle w:val="Compact"/>
+              <w:jc w:val="left"/>
+            </w:pPr>
+            <w:r>
+              <w:t xml:space="preserve">Description of customer education degree.</w:t>
+            </w:r>
+          </w:p>
+        </w:tc>
+      </w:tr>
+      <w:tr>
+        <w:tc>
+          <w:p>
+            <w:pPr>
+              <w:pStyle w:val="Compact"/>
+              <w:jc w:val="center"/>
+            </w:pPr>
+            <w:r>
+              <w:t xml:space="preserve">12</w:t>
+            </w:r>
+          </w:p>
+        </w:tc>
+        <w:tc>
+          <w:p>
+            <w:pPr>
+              <w:pStyle w:val="Compact"/>
+              <w:jc w:val="center"/>
+            </w:pPr>
+            <w:r>
+              <w:t xml:space="preserve">person_employment_type_desc</w:t>
+            </w:r>
+          </w:p>
+        </w:tc>
+        <w:tc>
+          <w:p>
+            <w:pPr>
+              <w:pStyle w:val="Compact"/>
+              <w:jc w:val="center"/>
+            </w:pPr>
+            <w:r>
+              <w:t xml:space="preserve">Customer Employment</w:t>
+            </w:r>
+          </w:p>
+        </w:tc>
+        <w:tc>
+          <w:p>
+            <w:pPr>
+              <w:pStyle w:val="Compact"/>
+              <w:jc w:val="left"/>
+            </w:pPr>
+            <w:r>
+              <w:t xml:space="preserve">Whether customer is dependently or independently employed.</w:t>
+            </w:r>
+          </w:p>
+        </w:tc>
+      </w:tr>
+      <w:tr>
+        <w:tc>
+          <w:p>
+            <w:pPr>
+              <w:pStyle w:val="Compact"/>
+              <w:jc w:val="center"/>
+            </w:pPr>
+            <w:r>
+              <w:t xml:space="preserve">13</w:t>
+            </w:r>
+          </w:p>
+        </w:tc>
+        <w:tc>
+          <w:p>
+            <w:pPr>
+              <w:pStyle w:val="Compact"/>
+              <w:jc w:val="center"/>
+            </w:pPr>
+            <w:r>
+              <w:t xml:space="preserve">industry</w:t>
+            </w:r>
+          </w:p>
+        </w:tc>
+        <w:tc>
+          <w:p>
+            <w:pPr>
+              <w:pStyle w:val="Compact"/>
+              <w:jc w:val="center"/>
+            </w:pPr>
+            <w:r>
+              <w:t xml:space="preserve">Customer Industry</w:t>
+            </w:r>
+          </w:p>
+        </w:tc>
+        <w:tc>
+          <w:p>
+            <w:pPr>
+              <w:pStyle w:val="Compact"/>
+              <w:jc w:val="left"/>
+            </w:pPr>
+            <w:r>
+              <w:t xml:space="preserve">Industry in which customer works.</w:t>
+            </w:r>
+          </w:p>
+        </w:tc>
+      </w:tr>
+      <w:tr>
+        <w:tc>
+          <w:p>
+            <w:pPr>
+              <w:pStyle w:val="Compact"/>
+              <w:jc w:val="center"/>
+            </w:pPr>
+            <w:r>
+              <w:t xml:space="preserve">14</w:t>
+            </w:r>
+          </w:p>
+        </w:tc>
+        <w:tc>
+          <w:p>
+            <w:pPr>
+              <w:pStyle w:val="Compact"/>
+              <w:jc w:val="center"/>
+            </w:pPr>
+            <w:r>
+              <w:t xml:space="preserve">estimated_net_income(in dollars)</w:t>
+            </w:r>
+          </w:p>
+        </w:tc>
+        <w:tc>
+          <w:p>
+            <w:pPr>
+              <w:pStyle w:val="Compact"/>
+              <w:jc w:val="center"/>
+            </w:pPr>
+            <w:r>
+              <w:t xml:space="preserve">Estimated Net Income</w:t>
+            </w:r>
+          </w:p>
+        </w:tc>
+        <w:tc>
+          <w:p>
+            <w:pPr>
+              <w:pStyle w:val="Compact"/>
+              <w:jc w:val="left"/>
+            </w:pPr>
+            <w:r>
+              <w:t xml:space="preserve">Estimated customer income after tax.</w:t>
+            </w:r>
+          </w:p>
+        </w:tc>
+      </w:tr>
+      <w:tr>
+        <w:tc>
+          <w:p>
+            <w:pPr>
+              <w:pStyle w:val="Compact"/>
+              <w:jc w:val="center"/>
+            </w:pPr>
+            <w:r>
+              <w:t xml:space="preserve">15</w:t>
+            </w:r>
+          </w:p>
+        </w:tc>
+        <w:tc>
+          <w:p>
+            <w:pPr>
+              <w:pStyle w:val="Compact"/>
+              <w:jc w:val="center"/>
+            </w:pPr>
+            <w:r>
+              <w:t xml:space="preserve">actual_net_income(in dollars)</w:t>
+            </w:r>
+          </w:p>
+        </w:tc>
+        <w:tc>
+          <w:p>
+            <w:pPr>
+              <w:pStyle w:val="Compact"/>
+              <w:jc w:val="center"/>
+            </w:pPr>
+            <w:r>
+              <w:t xml:space="preserve">Actual Net Income</w:t>
+            </w:r>
+          </w:p>
+        </w:tc>
+        <w:tc>
+          <w:p>
+            <w:pPr>
+              <w:pStyle w:val="Compact"/>
+              <w:jc w:val="left"/>
+            </w:pPr>
+            <w:r>
+              <w:t xml:space="preserve">Actual customer income after tax.</w:t>
+            </w:r>
+          </w:p>
+        </w:tc>
+      </w:tr>
+      <w:tr>
+        <w:tc>
+          <w:p>
+            <w:pPr>
+              <w:pStyle w:val="Compact"/>
+              <w:jc w:val="center"/>
+            </w:pPr>
+            <w:r>
+              <w:t xml:space="preserve">16</w:t>
+            </w:r>
+          </w:p>
+        </w:tc>
+        <w:tc>
+          <w:p>
+            <w:pPr>
+              <w:pStyle w:val="Compact"/>
+              <w:jc w:val="center"/>
+            </w:pPr>
+            <w:r>
+              <w:t xml:space="preserve">monthly_debt_capacity (in dollars)</w:t>
+            </w:r>
+          </w:p>
+        </w:tc>
+        <w:tc>
+          <w:p>
+            <w:pPr>
+              <w:pStyle w:val="Compact"/>
+              <w:jc w:val="center"/>
+            </w:pPr>
+            <w:r>
+              <w:t xml:space="preserve">Monthly Debt Income</w:t>
+            </w:r>
+          </w:p>
+        </w:tc>
+        <w:tc>
+          <w:p>
+            <w:pPr>
+              <w:pStyle w:val="Compact"/>
+              <w:jc w:val="left"/>
+            </w:pPr>
+            <w:r>
+              <w:t xml:space="preserve">Amount customer is able to pay on a monthly basis.</w:t>
+            </w:r>
+          </w:p>
+        </w:tc>
+      </w:tr>
+      <w:tr>
+        <w:tc>
+          <w:p>
+            <w:pPr>
+              <w:pStyle w:val="Compact"/>
+              <w:jc w:val="center"/>
+            </w:pPr>
+            <w:r>
+              <w:t xml:space="preserve">17</w:t>
+            </w:r>
+          </w:p>
+        </w:tc>
+        <w:tc>
+          <w:p>
+            <w:pPr>
+              <w:pStyle w:val="Compact"/>
+              <w:jc w:val="center"/>
+            </w:pPr>
+            <w:r>
+              <w:t xml:space="preserve">decision_status</w:t>
+            </w:r>
+          </w:p>
+        </w:tc>
+        <w:tc>
+          <w:p>
+            <w:pPr>
+              <w:pStyle w:val="Compact"/>
+              <w:jc w:val="center"/>
+            </w:pPr>
+            <w:r>
+              <w:t xml:space="preserve">Loan Decision Status</w:t>
+            </w:r>
+          </w:p>
+        </w:tc>
+        <w:tc>
+          <w:p>
+            <w:pPr>
+              <w:pStyle w:val="Compact"/>
+              <w:jc w:val="left"/>
+            </w:pPr>
+            <w:r>
+              <w:t xml:space="preserve">Status of loan decision.</w:t>
+            </w:r>
+          </w:p>
+        </w:tc>
+      </w:tr>
+      <w:tr>
+        <w:tc>
+          <w:p>
+            <w:pPr>
+              <w:pStyle w:val="Compact"/>
+              <w:jc w:val="center"/>
+            </w:pPr>
+            <w:r>
+              <w:t xml:space="preserve">18</w:t>
+            </w:r>
+          </w:p>
+        </w:tc>
+        <w:tc>
+          <w:p>
+            <w:pPr>
+              <w:pStyle w:val="Compact"/>
+              <w:jc w:val="center"/>
+            </w:pPr>
+            <w:r>
+              <w:t xml:space="preserve">loan_disbursement_date</w:t>
+            </w:r>
+          </w:p>
+        </w:tc>
+        <w:tc>
+          <w:p>
+            <w:pPr>
+              <w:pStyle w:val="Compact"/>
+              <w:jc w:val="center"/>
+            </w:pPr>
+            <w:r>
+              <w:t xml:space="preserve">Loan Disbursement Date</w:t>
+            </w:r>
+          </w:p>
+        </w:tc>
+        <w:tc>
+          <w:p>
+            <w:pPr>
+              <w:pStyle w:val="Compact"/>
+              <w:jc w:val="left"/>
+            </w:pPr>
+            <w:r>
+              <w:t xml:space="preserve">Date when loan was taken out.</w:t>
+            </w:r>
+          </w:p>
+        </w:tc>
+      </w:tr>
+      <w:tr>
+        <w:tc>
+          <w:p>
+            <w:pPr>
+              <w:pStyle w:val="Compact"/>
+              <w:jc w:val="center"/>
+            </w:pPr>
+            <w:r>
+              <w:t xml:space="preserve">19</w:t>
+            </w:r>
+          </w:p>
+        </w:tc>
+        <w:tc>
+          <w:p>
+            <w:pPr>
+              <w:pStyle w:val="Compact"/>
+              <w:jc w:val="center"/>
+            </w:pPr>
+            <w:r>
+              <w:t xml:space="preserve">first_repayment_date</w:t>
+            </w:r>
+          </w:p>
+        </w:tc>
+        <w:tc>
+          <w:p>
+            <w:pPr>
+              <w:pStyle w:val="Compact"/>
+              <w:jc w:val="center"/>
+            </w:pPr>
+            <w:r>
+              <w:t xml:space="preserve">First Repayment Date</w:t>
+            </w:r>
+          </w:p>
+        </w:tc>
+        <w:tc>
+          <w:p>
+            <w:pPr>
+              <w:pStyle w:val="Compact"/>
+              <w:jc w:val="left"/>
+            </w:pPr>
+            <w:r>
+              <w:t xml:space="preserve">Date when customer should make first payment.</w:t>
+            </w:r>
+          </w:p>
+        </w:tc>
+      </w:tr>
+      <w:tr>
+        <w:tc>
+          <w:p>
+            <w:pPr>
+              <w:pStyle w:val="Compact"/>
+              <w:jc w:val="center"/>
+            </w:pPr>
+            <w:r>
+              <w:t xml:space="preserve">20</w:t>
+            </w:r>
+          </w:p>
+        </w:tc>
+        <w:tc>
+          <w:p>
+            <w:pPr>
+              <w:pStyle w:val="Compact"/>
+              <w:jc w:val="center"/>
+            </w:pPr>
+            <w:r>
+              <w:t xml:space="preserve">loan_amount(in dollars)</w:t>
+            </w:r>
+          </w:p>
+        </w:tc>
+        <w:tc>
+          <w:p>
+            <w:pPr>
+              <w:pStyle w:val="Compact"/>
+              <w:jc w:val="center"/>
+            </w:pPr>
+            <w:r>
+              <w:t xml:space="preserve">Approved Loan Amount</w:t>
+            </w:r>
+          </w:p>
+        </w:tc>
+        <w:tc>
+          <w:p>
+            <w:pPr>
+              <w:pStyle w:val="Compact"/>
+              <w:jc w:val="left"/>
+            </w:pPr>
+            <w:r>
+              <w:t xml:space="preserve">Accepted loan amount by customer.</w:t>
+            </w:r>
+          </w:p>
+        </w:tc>
+      </w:tr>
+      <w:tr>
+        <w:tc>
+          <w:p>
+            <w:pPr>
+              <w:pStyle w:val="Compact"/>
+              <w:jc w:val="center"/>
+            </w:pPr>
+            <w:r>
+              <w:t xml:space="preserve">21</w:t>
+            </w:r>
+          </w:p>
+        </w:tc>
+        <w:tc>
+          <w:p>
+            <w:pPr>
+              <w:pStyle w:val="Compact"/>
+              <w:jc w:val="center"/>
+            </w:pPr>
+            <w:r>
+              <w:t xml:space="preserve">approved_loan_rate</w:t>
+            </w:r>
+          </w:p>
+        </w:tc>
+        <w:tc>
+          <w:p>
+            <w:pPr>
+              <w:pStyle w:val="Compact"/>
+              <w:jc w:val="center"/>
+            </w:pPr>
+            <w:r>
+              <w:t xml:space="preserve">Approved Loan Rate</w:t>
+            </w:r>
+          </w:p>
+        </w:tc>
+        <w:tc>
+          <w:p>
+            <w:pPr>
+              <w:pStyle w:val="Compact"/>
+              <w:jc w:val="left"/>
+            </w:pPr>
+            <w:r>
+              <w:t xml:space="preserve">Accepted loan rate by customer.</w:t>
+            </w:r>
+          </w:p>
+        </w:tc>
+      </w:tr>
+      <w:tr>
+        <w:tc>
+          <w:p>
+            <w:pPr>
+              <w:pStyle w:val="Compact"/>
+              <w:jc w:val="center"/>
+            </w:pPr>
+            <w:r>
+              <w:t xml:space="preserve">22</w:t>
+            </w:r>
+          </w:p>
+        </w:tc>
+        <w:tc>
+          <w:p>
+            <w:pPr>
+              <w:pStyle w:val="Compact"/>
+              <w:jc w:val="center"/>
+            </w:pPr>
+            <w:r>
+              <w:t xml:space="preserve">approved_nominal_rate</w:t>
+            </w:r>
+          </w:p>
+        </w:tc>
+        <w:tc>
+          <w:p>
+            <w:pPr>
+              <w:pStyle w:val="Compact"/>
+              <w:jc w:val="center"/>
+            </w:pPr>
+            <w:r>
+              <w:t xml:space="preserve">Approved Nominal Rate</w:t>
+            </w:r>
+          </w:p>
+        </w:tc>
+        <w:tc>
+          <w:p>
+            <w:pPr>
+              <w:pStyle w:val="Compact"/>
+              <w:jc w:val="left"/>
+            </w:pPr>
+            <w:r>
+              <w:t xml:space="preserve">Accepted loan nominal rate by customer.</w:t>
+            </w:r>
+          </w:p>
+        </w:tc>
+      </w:tr>
+      <w:tr>
+        <w:tc>
+          <w:p>
+            <w:pPr>
+              <w:pStyle w:val="Compact"/>
+              <w:jc w:val="center"/>
+            </w:pPr>
+            <w:r>
+              <w:t xml:space="preserve">23</w:t>
+            </w:r>
+          </w:p>
+        </w:tc>
+        <w:tc>
+          <w:p>
+            <w:pPr>
+              <w:pStyle w:val="Compact"/>
+              <w:jc w:val="center"/>
+            </w:pPr>
+            <w:r>
+              <w:t xml:space="preserve">approved_interest_amount</w:t>
+            </w:r>
+          </w:p>
+        </w:tc>
+        <w:tc>
+          <w:p>
+            <w:pPr>
+              <w:pStyle w:val="Compact"/>
+              <w:jc w:val="center"/>
+            </w:pPr>
+            <w:r>
+              <w:t xml:space="preserve">Approved Interest Rate</w:t>
+            </w:r>
+          </w:p>
+        </w:tc>
+        <w:tc>
+          <w:p>
+            <w:pPr>
+              <w:pStyle w:val="Compact"/>
+              <w:jc w:val="left"/>
+            </w:pPr>
+            <w:r>
+              <w:t xml:space="preserve">Accepted loan interest rate by customer.</w:t>
+            </w:r>
+          </w:p>
+        </w:tc>
+      </w:tr>
+    </w:tbl>
     <w:p>
       <w:pPr>
-        <w:numPr>
-          <w:numId w:val="1010"/>
-          <w:ilvl w:val="0"/>
-        </w:numPr>
-      </w:pPr>
-      <w:r>
-        <w:t xml:space="preserve">Any early observations, nuggets of interest, interpretation, interesting findings</w:t>
-      </w:r>
-    </w:p>
-    <w:p>
-      <w:pPr>
-        <w:numPr>
-          <w:numId w:val="1010"/>
-          <w:ilvl w:val="0"/>
-        </w:numPr>
-      </w:pPr>
-      <w:r>
-        <w:t xml:space="preserve">Graphs, charts, tables, visuals, text</w:t>
-      </w:r>
-    </w:p>
-    <w:p>
-      <w:pPr>
-        <w:pStyle w:val="Heading3"/>
-      </w:pPr>
-      <w:bookmarkStart w:id="36" w:name="use-of-modeling-techniques-1"/>
-      <w:bookmarkEnd w:id="36"/>
-      <w:r>
-        <w:t xml:space="preserve">USE OF MODELING TECHNIQUES</w:t>
-      </w:r>
-    </w:p>
-    <w:p>
-      <w:pPr>
+        <w:pStyle w:val="Compact"/>
         <w:numPr>
           <w:numId w:val="1011"/>
           <w:ilvl w:val="0"/>
         </w:numPr>
       </w:pPr>
       <w:r>
-        <w:t xml:space="preserve">Linear modeling</w:t>
+        <w:t xml:space="preserve">Provide data descriptive statistics, rows, str</w:t>
+      </w:r>
+      <w:r>
+        <w:br w:type="textWrapping"/>
+      </w:r>
+      <w:r>
+        <w:t xml:space="preserve">The complete dataset has 23 variables and 852 observations. The dataset does not have any NA’s, meaning that there will be no additional data dropped.</w:t>
+      </w:r>
+      <w:r>
+        <w:br w:type="textWrapping"/>
+      </w:r>
+      <w:r>
+        <w:t xml:space="preserve">The following shows the dimensions and structure of the dataset.</w:t>
       </w:r>
     </w:p>
     <w:p>
       <w:pPr>
+        <w:pStyle w:val="SourceCode"/>
+      </w:pPr>
+      <w:r>
+        <w:rPr>
+          <w:rStyle w:val="KeywordTok"/>
+        </w:rPr>
+        <w:t xml:space="preserve">dim</w:t>
+      </w:r>
+      <w:r>
+        <w:rPr>
+          <w:rStyle w:val="NormalTok"/>
+        </w:rPr>
+        <w:t xml:space="preserve">(dat)</w:t>
+      </w:r>
+    </w:p>
+    <w:p>
+      <w:pPr>
+        <w:pStyle w:val="SourceCode"/>
+      </w:pPr>
+      <w:r>
+        <w:rPr>
+          <w:rStyle w:val="VerbatimChar"/>
+        </w:rPr>
+        <w:t xml:space="preserve">## [1] 852  23</w:t>
+      </w:r>
+    </w:p>
+    <w:p>
+      <w:pPr>
+        <w:pStyle w:val="SourceCode"/>
+      </w:pPr>
+      <w:r>
+        <w:rPr>
+          <w:rStyle w:val="KeywordTok"/>
+        </w:rPr>
+        <w:t xml:space="preserve">str</w:t>
+      </w:r>
+      <w:r>
+        <w:rPr>
+          <w:rStyle w:val="NormalTok"/>
+        </w:rPr>
+        <w:t xml:space="preserve">(dat)</w:t>
+      </w:r>
+    </w:p>
+    <w:p>
+      <w:pPr>
+        <w:pStyle w:val="SourceCode"/>
+      </w:pPr>
+      <w:r>
+        <w:rPr>
+          <w:rStyle w:val="VerbatimChar"/>
+        </w:rPr>
+        <w:t xml:space="preserve">## 'data.frame':    852 obs. of  23 variables:</w:t>
+      </w:r>
+      <w:r>
+        <w:br w:type="textWrapping"/>
+      </w:r>
+      <w:r>
+        <w:rPr>
+          <w:rStyle w:val="VerbatimChar"/>
+        </w:rPr>
+        <w:t xml:space="preserve">##  $ person_id                           : num  116 278 315 418 34 213 441 712 131 226 ...</w:t>
+      </w:r>
+      <w:r>
+        <w:br w:type="textWrapping"/>
+      </w:r>
+      <w:r>
+        <w:rPr>
+          <w:rStyle w:val="VerbatimChar"/>
+        </w:rPr>
+        <w:t xml:space="preserve">##  $ credit_score                        : num  638 608 563 613 631 769 616 518 579 640 ...</w:t>
+      </w:r>
+      <w:r>
+        <w:br w:type="textWrapping"/>
+      </w:r>
+      <w:r>
+        <w:rPr>
+          <w:rStyle w:val="VerbatimChar"/>
+        </w:rPr>
+        <w:t xml:space="preserve">##  $ loan_application_date               : POSIXct, format: "2017-09-26" "2017-10-23" ...</w:t>
+      </w:r>
+      <w:r>
+        <w:br w:type="textWrapping"/>
+      </w:r>
+      <w:r>
+        <w:rPr>
+          <w:rStyle w:val="VerbatimChar"/>
+        </w:rPr>
+        <w:t xml:space="preserve">##  $ requested_loan_term..in.months.     : num  9 6 6 12 12 6 12 6 10 12 ...</w:t>
+      </w:r>
+      <w:r>
+        <w:br w:type="textWrapping"/>
+      </w:r>
+      <w:r>
+        <w:rPr>
+          <w:rStyle w:val="VerbatimChar"/>
+        </w:rPr>
+        <w:t xml:space="preserve">##  $ requested_loan_amount..in.dollars.  : num  2000 1200 1700 2000 7000 4200 5000 1500 2000 1800 ...</w:t>
+      </w:r>
+      <w:r>
+        <w:br w:type="textWrapping"/>
+      </w:r>
+      <w:r>
+        <w:rPr>
+          <w:rStyle w:val="VerbatimChar"/>
+        </w:rPr>
+        <w:t xml:space="preserve">##  $ preapproved_loan_amount..in.dollars.: num  4900 1200 1700 1300 7000 2200 5000 1500 1300 1800 ...</w:t>
+      </w:r>
+      <w:r>
+        <w:br w:type="textWrapping"/>
+      </w:r>
+      <w:r>
+        <w:rPr>
+          <w:rStyle w:val="VerbatimChar"/>
+        </w:rPr>
+        <w:t xml:space="preserve">##  $ preapproved_loan_term..in.months.   : num  12 6 6 6 12 6 12 6 6 12 ...</w:t>
+      </w:r>
+      <w:r>
+        <w:br w:type="textWrapping"/>
+      </w:r>
+      <w:r>
+        <w:rPr>
+          <w:rStyle w:val="VerbatimChar"/>
+        </w:rPr>
+        <w:t xml:space="preserve">##  $ person_birthdate                    : POSIXct, format: "1966-10-19" "1987-02-02" ...</w:t>
+      </w:r>
+      <w:r>
+        <w:br w:type="textWrapping"/>
+      </w:r>
+      <w:r>
+        <w:rPr>
+          <w:rStyle w:val="VerbatimChar"/>
+        </w:rPr>
+        <w:t xml:space="preserve">##  $ person_marital_status               : chr  "Married" "Married" "Married" "Married" ...</w:t>
+      </w:r>
+      <w:r>
+        <w:br w:type="textWrapping"/>
+      </w:r>
+      <w:r>
+        <w:rPr>
+          <w:rStyle w:val="VerbatimChar"/>
+        </w:rPr>
+        <w:t xml:space="preserve">##  $ person_gender                       : chr  "MALE" "MALE" "MALE" "FEMALE" ...</w:t>
+      </w:r>
+      <w:r>
+        <w:br w:type="textWrapping"/>
+      </w:r>
+      <w:r>
+        <w:rPr>
+          <w:rStyle w:val="VerbatimChar"/>
+        </w:rPr>
+        <w:t xml:space="preserve">##  $ person_degree_type_desc             : chr  "Technical" "High School Diploma" "High School Diploma" "High School Diploma" ...</w:t>
+      </w:r>
+      <w:r>
+        <w:br w:type="textWrapping"/>
+      </w:r>
+      <w:r>
+        <w:rPr>
+          <w:rStyle w:val="VerbatimChar"/>
+        </w:rPr>
+        <w:t xml:space="preserve">##  $ person_employment_type_desc         : chr  "Employed" "Employed" "Employed" "Employed" ...</w:t>
+      </w:r>
+      <w:r>
+        <w:br w:type="textWrapping"/>
+      </w:r>
+      <w:r>
+        <w:rPr>
+          <w:rStyle w:val="VerbatimChar"/>
+        </w:rPr>
+        <w:t xml:space="preserve">##  $ industry                            : chr  "Sales" "Sales" "Sales" "Sales" ...</w:t>
+      </w:r>
+      <w:r>
+        <w:br w:type="textWrapping"/>
+      </w:r>
+      <w:r>
+        <w:rPr>
+          <w:rStyle w:val="VerbatimChar"/>
+        </w:rPr>
+        <w:t xml:space="preserve">##  $ estimated_net_income..in.dollars.   : num  1800 2500 2100 1300 13200 4000 10000 3000 3000 1800 ...</w:t>
+      </w:r>
+      <w:r>
+        <w:br w:type="textWrapping"/>
+      </w:r>
+      <w:r>
+        <w:rPr>
+          <w:rStyle w:val="VerbatimChar"/>
+        </w:rPr>
+        <w:t xml:space="preserve">##  $ actual_net_income..in.dollars       : num  1780 2661 2084 1407 8000 ...</w:t>
+      </w:r>
+      <w:r>
+        <w:br w:type="textWrapping"/>
+      </w:r>
+      <w:r>
+        <w:rPr>
+          <w:rStyle w:val="VerbatimChar"/>
+        </w:rPr>
+        <w:t xml:space="preserve">##  $ monthly_debt_capacity..in.dollars.  : num  523 648 348 273 715 ...</w:t>
+      </w:r>
+      <w:r>
+        <w:br w:type="textWrapping"/>
+      </w:r>
+      <w:r>
+        <w:rPr>
+          <w:rStyle w:val="VerbatimChar"/>
+        </w:rPr>
+        <w:t xml:space="preserve">##  $ decision_status                     : chr  "Approved" "Approved" "Approved" "Approved" ...</w:t>
+      </w:r>
+      <w:r>
+        <w:br w:type="textWrapping"/>
+      </w:r>
+      <w:r>
+        <w:rPr>
+          <w:rStyle w:val="VerbatimChar"/>
+        </w:rPr>
+        <w:t xml:space="preserve">##  $ loan_disbursement_date              : POSIXct, format: "2017-09-27" "2017-10-24" ...</w:t>
+      </w:r>
+      <w:r>
+        <w:br w:type="textWrapping"/>
+      </w:r>
+      <w:r>
+        <w:rPr>
+          <w:rStyle w:val="VerbatimChar"/>
+        </w:rPr>
+        <w:t xml:space="preserve">##  $ first_repayment_date                : POSIXct, format: "2017-11-02" "2017-11-14" ...</w:t>
+      </w:r>
+      <w:r>
+        <w:br w:type="textWrapping"/>
+      </w:r>
+      <w:r>
+        <w:rPr>
+          <w:rStyle w:val="VerbatimChar"/>
+        </w:rPr>
+        <w:t xml:space="preserve">##  $ loan_amount..in.dollars             : num  4900 1200 1700 1300 7000 2200 5000 1500 1300 1800 ...</w:t>
+      </w:r>
+      <w:r>
+        <w:br w:type="textWrapping"/>
+      </w:r>
+      <w:r>
+        <w:rPr>
+          <w:rStyle w:val="VerbatimChar"/>
+        </w:rPr>
+        <w:t xml:space="preserve">##  $ approved_loan_rate                  : num  45 78.5 61.7 78.5 39.2 ...</w:t>
+      </w:r>
+      <w:r>
+        <w:br w:type="textWrapping"/>
+      </w:r>
+      <w:r>
+        <w:rPr>
+          <w:rStyle w:val="VerbatimChar"/>
+        </w:rPr>
+        <w:t xml:space="preserve">##  $ approved_nominal_rate               : num  38.1 66.5 52.3 66.5 33.2 ...</w:t>
+      </w:r>
+      <w:r>
+        <w:br w:type="textWrapping"/>
+      </w:r>
+      <w:r>
+        <w:rPr>
+          <w:rStyle w:val="VerbatimChar"/>
+        </w:rPr>
+        <w:t xml:space="preserve">##  $ approved_interest_amount            : num  1274 289 319 313 1573 ...</w:t>
+      </w:r>
+    </w:p>
+    <w:p>
+      <w:pPr>
         <w:numPr>
-          <w:numId w:val="1011"/>
+          <w:numId w:val="1012"/>
           <w:ilvl w:val="0"/>
         </w:numPr>
       </w:pPr>
       <w:r>
-        <w:t xml:space="preserve">Support vector</w:t>
+        <w:t xml:space="preserve">Did you have to do any cleansing, describe</w:t>
+      </w:r>
+      <w:r>
+        <w:br w:type="textWrapping"/>
+      </w:r>
+      <w:r>
+        <w:t xml:space="preserve">No cleansing was needed as the dataset was already cleaned when collected from Martin’s company’s SQL repository. There were no errors in the dataset and no missing values.</w:t>
+      </w:r>
+      <w:r>
+        <w:br w:type="textWrapping"/>
+      </w:r>
+      <w:r>
+        <w:t xml:space="preserve">However, we did need to add to columns to represent customer age, and whether the customer accepted the loan or not.</w:t>
       </w:r>
     </w:p>
     <w:p>
       <w:pPr>
         <w:numPr>
-          <w:numId w:val="1011"/>
+          <w:numId w:val="1012"/>
+          <w:ilvl w:val="0"/>
+        </w:numPr>
+      </w:pPr>
+      <w:r>
+        <w:t xml:space="preserve">Interesting findings</w:t>
+      </w:r>
+    </w:p>
+    <w:p>
+      <w:pPr>
+        <w:pStyle w:val="Heading3"/>
+      </w:pPr>
+      <w:bookmarkStart w:id="35" w:name="descriptive-statistics-1"/>
+      <w:bookmarkEnd w:id="35"/>
+      <w:r>
+        <w:t xml:space="preserve">DESCRIPTIVE STATISTICS</w:t>
+      </w:r>
+    </w:p>
+    <w:p>
+      <w:pPr>
+        <w:numPr>
+          <w:numId w:val="1013"/>
+          <w:ilvl w:val="0"/>
+        </w:numPr>
+      </w:pPr>
+      <w:r>
+        <w:t xml:space="preserve">Provide demographic statistics – Location</w:t>
+      </w:r>
+    </w:p>
+    <w:p>
+      <w:pPr>
+        <w:numPr>
+          <w:numId w:val="1013"/>
+          <w:ilvl w:val="0"/>
+        </w:numPr>
+      </w:pPr>
+      <w:r>
+        <w:t xml:space="preserve">Any early observations, nuggets of interest, interpretation, interesting findings</w:t>
+      </w:r>
+    </w:p>
+    <w:p>
+      <w:pPr>
+        <w:numPr>
+          <w:numId w:val="1013"/>
+          <w:ilvl w:val="0"/>
+        </w:numPr>
+      </w:pPr>
+      <w:r>
+        <w:t xml:space="preserve">Graphs, charts, tables, visuals, text</w:t>
+      </w:r>
+    </w:p>
+    <w:p>
+      <w:pPr>
+        <w:pStyle w:val="Heading3"/>
+      </w:pPr>
+      <w:bookmarkStart w:id="36" w:name="use-of-modeling-techniques-1"/>
+      <w:bookmarkEnd w:id="36"/>
+      <w:r>
+        <w:t xml:space="preserve">USE OF MODELING TECHNIQUES</w:t>
+      </w:r>
+    </w:p>
+    <w:p>
+      <w:pPr>
+        <w:numPr>
+          <w:numId w:val="1014"/>
+          <w:ilvl w:val="0"/>
+        </w:numPr>
+      </w:pPr>
+      <w:r>
+        <w:t xml:space="preserve">Linear modeling</w:t>
+      </w:r>
+    </w:p>
+    <w:p>
+      <w:pPr>
+        <w:numPr>
+          <w:numId w:val="1014"/>
+          <w:ilvl w:val="0"/>
+        </w:numPr>
+      </w:pPr>
+      <w:r>
+        <w:t xml:space="preserve">Support vector</w:t>
+      </w:r>
+    </w:p>
+    <w:p>
+      <w:pPr>
+        <w:numPr>
+          <w:numId w:val="1014"/>
           <w:ilvl w:val="0"/>
         </w:numPr>
       </w:pPr>
@@ -4232,7 +6758,7 @@
     </w:lvl>
   </w:abstractNum>
   <w:abstractNum w:abstractNumId="990">
-    <w:nsid w:val="14abaf4b"/>
+    <w:nsid w:val="aba5e7a3"/>
     <w:multiLevelType w:val="multilevel"/>
     <w:lvl w:ilvl="0">
       <w:numFmt w:val="bullet"/>
@@ -4313,7 +6839,7 @@
     </w:lvl>
   </w:abstractNum>
   <w:abstractNum w:abstractNumId="99411">
-    <w:nsid w:val="998be731"/>
+    <w:nsid w:val="c881d757"/>
     <w:multiLevelType w:val="multilevel"/>
     <w:lvl w:ilvl="0">
       <w:start w:val="1"/>
@@ -4401,7 +6927,7 @@
     </w:lvl>
   </w:abstractNum>
   <w:abstractNum w:abstractNumId="99413">
-    <w:nsid w:val="c13e2ad1"/>
+    <w:nsid w:val="68378cb2"/>
     <w:multiLevelType w:val="multilevel"/>
     <w:lvl w:ilvl="0">
       <w:start w:val="3"/>
@@ -4489,7 +7015,7 @@
     </w:lvl>
   </w:abstractNum>
   <w:abstractNum w:abstractNumId="99414">
-    <w:nsid w:val="e9182d04"/>
+    <w:nsid w:val="98f39ac1"/>
     <w:multiLevelType w:val="multilevel"/>
     <w:lvl w:ilvl="0">
       <w:start w:val="4"/>
@@ -4577,7 +7103,7 @@
     </w:lvl>
   </w:abstractNum>
   <w:abstractNum w:abstractNumId="994112">
-    <w:nsid w:val="13ce21a3"/>
+    <w:nsid w:val="de516bda"/>
     <w:multiLevelType w:val="multilevel"/>
     <w:lvl w:ilvl="0">
       <w:start w:val="12"/>
@@ -4665,7 +7191,7 @@
     </w:lvl>
   </w:abstractNum>
   <w:abstractNum w:abstractNumId="994115">
-    <w:nsid w:val="29faa39f"/>
+    <w:nsid w:val="6d07d1c9"/>
     <w:multiLevelType w:val="multilevel"/>
     <w:lvl w:ilvl="0">
       <w:start w:val="15"/>
@@ -4753,7 +7279,7 @@
     </w:lvl>
   </w:abstractNum>
   <w:abstractNum w:abstractNumId="99415">
-    <w:nsid w:val="c0e6dc5d"/>
+    <w:nsid w:val="e62cab9d"/>
     <w:multiLevelType w:val="multilevel"/>
     <w:lvl w:ilvl="0">
       <w:start w:val="5"/>
@@ -4829,6 +7355,270 @@
     </w:lvl>
     <w:lvl w:ilvl="6">
       <w:start w:val="5"/>
+      <w:numFmt w:val="decimal"/>
+      <w:lvlText w:val="%7."/>
+      <w:lvlJc w:val="left"/>
+      <w:pPr>
+        <w:tabs>
+          <w:tab w:val="num" w:pos="4320"/>
+        </w:tabs>
+        <w:ind w:left="4800" w:hanging="480"/>
+      </w:pPr>
+    </w:lvl>
+  </w:abstractNum>
+  <w:abstractNum w:abstractNumId="99418">
+    <w:nsid w:val="79d71465"/>
+    <w:multiLevelType w:val="multilevel"/>
+    <w:lvl w:ilvl="0">
+      <w:start w:val="8"/>
+      <w:numFmt w:val="decimal"/>
+      <w:lvlText w:val="%1."/>
+      <w:lvlJc w:val="left"/>
+      <w:pPr>
+        <w:tabs>
+          <w:tab w:val="num" w:pos="0"/>
+        </w:tabs>
+        <w:ind w:left="480" w:hanging="480"/>
+      </w:pPr>
+    </w:lvl>
+    <w:lvl w:ilvl="1">
+      <w:start w:val="8"/>
+      <w:numFmt w:val="decimal"/>
+      <w:lvlText w:val="%2."/>
+      <w:lvlJc w:val="left"/>
+      <w:pPr>
+        <w:tabs>
+          <w:tab w:val="num" w:pos="720"/>
+        </w:tabs>
+        <w:ind w:left="1200" w:hanging="480"/>
+      </w:pPr>
+    </w:lvl>
+    <w:lvl w:ilvl="2">
+      <w:start w:val="8"/>
+      <w:numFmt w:val="decimal"/>
+      <w:lvlText w:val="%3."/>
+      <w:lvlJc w:val="left"/>
+      <w:pPr>
+        <w:tabs>
+          <w:tab w:val="num" w:pos="1440"/>
+        </w:tabs>
+        <w:ind w:left="1920" w:hanging="480"/>
+      </w:pPr>
+    </w:lvl>
+    <w:lvl w:ilvl="3">
+      <w:start w:val="8"/>
+      <w:numFmt w:val="decimal"/>
+      <w:lvlText w:val="%4."/>
+      <w:lvlJc w:val="left"/>
+      <w:pPr>
+        <w:tabs>
+          <w:tab w:val="num" w:pos="2160"/>
+        </w:tabs>
+        <w:ind w:left="2640" w:hanging="480"/>
+      </w:pPr>
+    </w:lvl>
+    <w:lvl w:ilvl="4">
+      <w:start w:val="8"/>
+      <w:numFmt w:val="decimal"/>
+      <w:lvlText w:val="%5."/>
+      <w:lvlJc w:val="left"/>
+      <w:pPr>
+        <w:tabs>
+          <w:tab w:val="num" w:pos="2880"/>
+        </w:tabs>
+        <w:ind w:left="3360" w:hanging="480"/>
+      </w:pPr>
+    </w:lvl>
+    <w:lvl w:ilvl="5">
+      <w:start w:val="8"/>
+      <w:numFmt w:val="decimal"/>
+      <w:lvlText w:val="%6."/>
+      <w:lvlJc w:val="left"/>
+      <w:pPr>
+        <w:tabs>
+          <w:tab w:val="num" w:pos="3600"/>
+        </w:tabs>
+        <w:ind w:left="4080" w:hanging="480"/>
+      </w:pPr>
+    </w:lvl>
+    <w:lvl w:ilvl="6">
+      <w:start w:val="8"/>
+      <w:numFmt w:val="decimal"/>
+      <w:lvlText w:val="%7."/>
+      <w:lvlJc w:val="left"/>
+      <w:pPr>
+        <w:tabs>
+          <w:tab w:val="num" w:pos="4320"/>
+        </w:tabs>
+        <w:ind w:left="4800" w:hanging="480"/>
+      </w:pPr>
+    </w:lvl>
+  </w:abstractNum>
+  <w:abstractNum w:abstractNumId="99419">
+    <w:nsid w:val="620264af"/>
+    <w:multiLevelType w:val="multilevel"/>
+    <w:lvl w:ilvl="0">
+      <w:start w:val="9"/>
+      <w:numFmt w:val="decimal"/>
+      <w:lvlText w:val="%1."/>
+      <w:lvlJc w:val="left"/>
+      <w:pPr>
+        <w:tabs>
+          <w:tab w:val="num" w:pos="0"/>
+        </w:tabs>
+        <w:ind w:left="480" w:hanging="480"/>
+      </w:pPr>
+    </w:lvl>
+    <w:lvl w:ilvl="1">
+      <w:start w:val="9"/>
+      <w:numFmt w:val="decimal"/>
+      <w:lvlText w:val="%2."/>
+      <w:lvlJc w:val="left"/>
+      <w:pPr>
+        <w:tabs>
+          <w:tab w:val="num" w:pos="720"/>
+        </w:tabs>
+        <w:ind w:left="1200" w:hanging="480"/>
+      </w:pPr>
+    </w:lvl>
+    <w:lvl w:ilvl="2">
+      <w:start w:val="9"/>
+      <w:numFmt w:val="decimal"/>
+      <w:lvlText w:val="%3."/>
+      <w:lvlJc w:val="left"/>
+      <w:pPr>
+        <w:tabs>
+          <w:tab w:val="num" w:pos="1440"/>
+        </w:tabs>
+        <w:ind w:left="1920" w:hanging="480"/>
+      </w:pPr>
+    </w:lvl>
+    <w:lvl w:ilvl="3">
+      <w:start w:val="9"/>
+      <w:numFmt w:val="decimal"/>
+      <w:lvlText w:val="%4."/>
+      <w:lvlJc w:val="left"/>
+      <w:pPr>
+        <w:tabs>
+          <w:tab w:val="num" w:pos="2160"/>
+        </w:tabs>
+        <w:ind w:left="2640" w:hanging="480"/>
+      </w:pPr>
+    </w:lvl>
+    <w:lvl w:ilvl="4">
+      <w:start w:val="9"/>
+      <w:numFmt w:val="decimal"/>
+      <w:lvlText w:val="%5."/>
+      <w:lvlJc w:val="left"/>
+      <w:pPr>
+        <w:tabs>
+          <w:tab w:val="num" w:pos="2880"/>
+        </w:tabs>
+        <w:ind w:left="3360" w:hanging="480"/>
+      </w:pPr>
+    </w:lvl>
+    <w:lvl w:ilvl="5">
+      <w:start w:val="9"/>
+      <w:numFmt w:val="decimal"/>
+      <w:lvlText w:val="%6."/>
+      <w:lvlJc w:val="left"/>
+      <w:pPr>
+        <w:tabs>
+          <w:tab w:val="num" w:pos="3600"/>
+        </w:tabs>
+        <w:ind w:left="4080" w:hanging="480"/>
+      </w:pPr>
+    </w:lvl>
+    <w:lvl w:ilvl="6">
+      <w:start w:val="9"/>
+      <w:numFmt w:val="decimal"/>
+      <w:lvlText w:val="%7."/>
+      <w:lvlJc w:val="left"/>
+      <w:pPr>
+        <w:tabs>
+          <w:tab w:val="num" w:pos="4320"/>
+        </w:tabs>
+        <w:ind w:left="4800" w:hanging="480"/>
+      </w:pPr>
+    </w:lvl>
+  </w:abstractNum>
+  <w:abstractNum w:abstractNumId="994110">
+    <w:nsid w:val="9e1b3819"/>
+    <w:multiLevelType w:val="multilevel"/>
+    <w:lvl w:ilvl="0">
+      <w:start w:val="10"/>
+      <w:numFmt w:val="decimal"/>
+      <w:lvlText w:val="%1."/>
+      <w:lvlJc w:val="left"/>
+      <w:pPr>
+        <w:tabs>
+          <w:tab w:val="num" w:pos="0"/>
+        </w:tabs>
+        <w:ind w:left="480" w:hanging="480"/>
+      </w:pPr>
+    </w:lvl>
+    <w:lvl w:ilvl="1">
+      <w:start w:val="10"/>
+      <w:numFmt w:val="decimal"/>
+      <w:lvlText w:val="%2."/>
+      <w:lvlJc w:val="left"/>
+      <w:pPr>
+        <w:tabs>
+          <w:tab w:val="num" w:pos="720"/>
+        </w:tabs>
+        <w:ind w:left="1200" w:hanging="480"/>
+      </w:pPr>
+    </w:lvl>
+    <w:lvl w:ilvl="2">
+      <w:start w:val="10"/>
+      <w:numFmt w:val="decimal"/>
+      <w:lvlText w:val="%3."/>
+      <w:lvlJc w:val="left"/>
+      <w:pPr>
+        <w:tabs>
+          <w:tab w:val="num" w:pos="1440"/>
+        </w:tabs>
+        <w:ind w:left="1920" w:hanging="480"/>
+      </w:pPr>
+    </w:lvl>
+    <w:lvl w:ilvl="3">
+      <w:start w:val="10"/>
+      <w:numFmt w:val="decimal"/>
+      <w:lvlText w:val="%4."/>
+      <w:lvlJc w:val="left"/>
+      <w:pPr>
+        <w:tabs>
+          <w:tab w:val="num" w:pos="2160"/>
+        </w:tabs>
+        <w:ind w:left="2640" w:hanging="480"/>
+      </w:pPr>
+    </w:lvl>
+    <w:lvl w:ilvl="4">
+      <w:start w:val="10"/>
+      <w:numFmt w:val="decimal"/>
+      <w:lvlText w:val="%5."/>
+      <w:lvlJc w:val="left"/>
+      <w:pPr>
+        <w:tabs>
+          <w:tab w:val="num" w:pos="2880"/>
+        </w:tabs>
+        <w:ind w:left="3360" w:hanging="480"/>
+      </w:pPr>
+    </w:lvl>
+    <w:lvl w:ilvl="5">
+      <w:start w:val="10"/>
+      <w:numFmt w:val="decimal"/>
+      <w:lvlText w:val="%6."/>
+      <w:lvlJc w:val="left"/>
+      <w:pPr>
+        <w:tabs>
+          <w:tab w:val="num" w:pos="3600"/>
+        </w:tabs>
+        <w:ind w:left="4080" w:hanging="480"/>
+      </w:pPr>
+    </w:lvl>
+    <w:lvl w:ilvl="6">
+      <w:start w:val="10"/>
       <w:numFmt w:val="decimal"/>
       <w:lvlText w:val="%7."/>
       <w:lvlJc w:val="left"/>
@@ -5063,6 +7853,78 @@
     </w:lvlOverride>
   </w:num>
   <w:num w:numId="1010">
+    <w:abstractNumId w:val="99418"/>
+    <w:lvlOverride w:ilvl="0">
+      <w:startOverride w:val="8"/>
+    </w:lvlOverride>
+    <w:lvlOverride w:ilvl="1">
+      <w:startOverride w:val="8"/>
+    </w:lvlOverride>
+    <w:lvlOverride w:ilvl="2">
+      <w:startOverride w:val="8"/>
+    </w:lvlOverride>
+    <w:lvlOverride w:ilvl="3">
+      <w:startOverride w:val="8"/>
+    </w:lvlOverride>
+    <w:lvlOverride w:ilvl="4">
+      <w:startOverride w:val="8"/>
+    </w:lvlOverride>
+    <w:lvlOverride w:ilvl="5">
+      <w:startOverride w:val="8"/>
+    </w:lvlOverride>
+    <w:lvlOverride w:ilvl="6">
+      <w:startOverride w:val="8"/>
+    </w:lvlOverride>
+  </w:num>
+  <w:num w:numId="1011">
+    <w:abstractNumId w:val="99419"/>
+    <w:lvlOverride w:ilvl="0">
+      <w:startOverride w:val="9"/>
+    </w:lvlOverride>
+    <w:lvlOverride w:ilvl="1">
+      <w:startOverride w:val="9"/>
+    </w:lvlOverride>
+    <w:lvlOverride w:ilvl="2">
+      <w:startOverride w:val="9"/>
+    </w:lvlOverride>
+    <w:lvlOverride w:ilvl="3">
+      <w:startOverride w:val="9"/>
+    </w:lvlOverride>
+    <w:lvlOverride w:ilvl="4">
+      <w:startOverride w:val="9"/>
+    </w:lvlOverride>
+    <w:lvlOverride w:ilvl="5">
+      <w:startOverride w:val="9"/>
+    </w:lvlOverride>
+    <w:lvlOverride w:ilvl="6">
+      <w:startOverride w:val="9"/>
+    </w:lvlOverride>
+  </w:num>
+  <w:num w:numId="1012">
+    <w:abstractNumId w:val="994110"/>
+    <w:lvlOverride w:ilvl="0">
+      <w:startOverride w:val="10"/>
+    </w:lvlOverride>
+    <w:lvlOverride w:ilvl="1">
+      <w:startOverride w:val="10"/>
+    </w:lvlOverride>
+    <w:lvlOverride w:ilvl="2">
+      <w:startOverride w:val="10"/>
+    </w:lvlOverride>
+    <w:lvlOverride w:ilvl="3">
+      <w:startOverride w:val="10"/>
+    </w:lvlOverride>
+    <w:lvlOverride w:ilvl="4">
+      <w:startOverride w:val="10"/>
+    </w:lvlOverride>
+    <w:lvlOverride w:ilvl="5">
+      <w:startOverride w:val="10"/>
+    </w:lvlOverride>
+    <w:lvlOverride w:ilvl="6">
+      <w:startOverride w:val="10"/>
+    </w:lvlOverride>
+  </w:num>
+  <w:num w:numId="1013">
     <w:abstractNumId w:val="994112"/>
     <w:lvlOverride w:ilvl="0">
       <w:startOverride w:val="12"/>
@@ -5086,7 +7948,7 @@
       <w:startOverride w:val="12"/>
     </w:lvlOverride>
   </w:num>
-  <w:num w:numId="1011">
+  <w:num w:numId="1014">
     <w:abstractNumId w:val="994115"/>
     <w:lvlOverride w:ilvl="0">
       <w:startOverride w:val="15"/>

</xml_diff>